<commit_message>
Update Low Power Scheduling for High-Level Synthesis.docx
</commit_message>
<xml_diff>
--- a/Farid/Low Power Scheduling for High-Level Synthesis.docx
+++ b/Farid/Low Power Scheduling for High-Level Synthesis.docx
@@ -234,38 +234,25 @@
       </w:r>
       <w:proofErr w:type="gramEnd"/>
       <w:r>
-        <w:t xml:space="preserve"> Scheduling is one of </w:t>
+        <w:t xml:space="preserve"> Scheduling is one of many stages for high-level synthesis. By using low power </w:t>
       </w:r>
       <w:proofErr w:type="gramStart"/>
       <w:r>
-        <w:t>many</w:t>
+        <w:t>scheduling,  switching</w:t>
       </w:r>
       <w:proofErr w:type="gramEnd"/>
       <w:r>
-        <w:t xml:space="preserve"> stages for high-level synthesis. By using low power </w:t>
-      </w:r>
-      <w:proofErr w:type="gramStart"/>
-      <w:r>
-        <w:t>scheduling,  switching</w:t>
-      </w:r>
-      <w:proofErr w:type="gramEnd"/>
-      <w:r>
         <w:t xml:space="preserve"> activity is reduced which meet the time constraints</w:t>
       </w:r>
       <w:r>
         <w:t>.</w:t>
       </w:r>
       <w:r>
-        <w:t xml:space="preserve"> More details about scheduling are written in this paper, so that we clearly understand the benefits of low power scheduling for High-Level Synthesis</w:t>
-      </w:r>
-      <w:proofErr w:type="gramStart"/>
-      <w:r>
-        <w:t xml:space="preserve">. </w:t>
+        <w:t xml:space="preserve"> More details about scheduling are written in this paper, so that we clearly understand the benefits of low power scheduling for High-Level Synthesis. </w:t>
       </w:r>
       <w:r>
         <w:t xml:space="preserve"> </w:t>
       </w:r>
-      <w:proofErr w:type="gramEnd"/>
       <w:r>
         <w:rPr>
           <w:iCs/>
@@ -431,21 +418,7 @@
         <w:rPr>
           <w:lang w:val="en-US"/>
         </w:rPr>
-        <w:t xml:space="preserve">microelectronics is very vital and </w:t>
-      </w:r>
-      <w:proofErr w:type="gramStart"/>
-      <w:r>
-        <w:rPr>
-          <w:lang w:val="en-US"/>
-        </w:rPr>
-        <w:t>act as</w:t>
-      </w:r>
-      <w:proofErr w:type="gramEnd"/>
-      <w:r>
-        <w:rPr>
-          <w:lang w:val="en-US"/>
-        </w:rPr>
-        <w:t xml:space="preserve"> a backbone to the development of software and hardware systems in recent decades</w:t>
+        <w:t>microelectronics is very vital and act as a backbone to the development of software and hardware systems in recent decades</w:t>
       </w:r>
       <w:r>
         <w:t>.</w:t>
@@ -454,21 +427,7 @@
         <w:rPr>
           <w:lang w:val="en-US"/>
         </w:rPr>
-        <w:t xml:space="preserve"> All inventions and innovations that </w:t>
-      </w:r>
-      <w:proofErr w:type="gramStart"/>
-      <w:r>
-        <w:rPr>
-          <w:lang w:val="en-US"/>
-        </w:rPr>
-        <w:t>are made</w:t>
-      </w:r>
-      <w:proofErr w:type="gramEnd"/>
-      <w:r>
-        <w:rPr>
-          <w:lang w:val="en-US"/>
-        </w:rPr>
-        <w:t xml:space="preserve"> by humans </w:t>
+        <w:t xml:space="preserve"> All inventions and innovations that are made by humans </w:t>
       </w:r>
       <w:r>
         <w:rPr>
@@ -486,21 +445,21 @@
         <w:rPr>
           <w:lang w:val="en-US"/>
         </w:rPr>
-        <w:t xml:space="preserve">create a great and reliable system for </w:t>
-      </w:r>
-      <w:proofErr w:type="gramStart"/>
-      <w:r>
-        <w:rPr>
-          <w:lang w:val="en-US"/>
-        </w:rPr>
-        <w:t>a very long</w:t>
-      </w:r>
-      <w:proofErr w:type="gramEnd"/>
-      <w:r>
-        <w:rPr>
-          <w:lang w:val="en-US"/>
-        </w:rPr>
-        <w:t xml:space="preserve"> time. All the hardworks in creating model and prototype </w:t>
+        <w:t xml:space="preserve">create a great and reliable system for a very long time. All the </w:t>
+      </w:r>
+      <w:proofErr w:type="spellStart"/>
+      <w:r>
+        <w:rPr>
+          <w:lang w:val="en-US"/>
+        </w:rPr>
+        <w:t>hardworks</w:t>
+      </w:r>
+      <w:proofErr w:type="spellEnd"/>
+      <w:r>
+        <w:rPr>
+          <w:lang w:val="en-US"/>
+        </w:rPr>
+        <w:t xml:space="preserve"> in creating model and prototype </w:t>
       </w:r>
       <w:proofErr w:type="gramStart"/>
       <w:r>
@@ -545,33 +504,142 @@
         <w:rPr>
           <w:lang w:val="en-US"/>
         </w:rPr>
-        <w:t xml:space="preserve">The </w:t>
+        <w:t>The real embedded system, integrated circuit IC and robot automation</w:t>
+      </w:r>
+      <w:r>
+        <w:rPr>
+          <w:lang w:val="en-US"/>
+        </w:rPr>
+        <w:t xml:space="preserve"> are example of hot topics that many developers and engineers discuss </w:t>
+      </w:r>
+      <w:r>
+        <w:rPr>
+          <w:lang w:val="en-US"/>
+        </w:rPr>
+        <w:t>on how to improve the creation of new advanced technology.</w:t>
+      </w:r>
+      <w:r>
+        <w:rPr>
+          <w:lang w:val="en-US"/>
+        </w:rPr>
+        <w:t xml:space="preserve"> </w:t>
+      </w:r>
+      <w:r>
+        <w:rPr>
+          <w:lang w:val="en-US"/>
+        </w:rPr>
+        <w:t>Design, Fabrication, Testing and Packaging are four stages in the creation of integrated circuit</w:t>
+      </w:r>
+      <w:r>
+        <w:rPr>
+          <w:lang w:val="en-US"/>
+        </w:rPr>
+        <w:t xml:space="preserve">. </w:t>
+      </w:r>
+      <w:r>
+        <w:rPr>
+          <w:lang w:val="en-US"/>
+        </w:rPr>
+        <w:t xml:space="preserve"> </w:t>
+      </w:r>
+      <w:r>
+        <w:rPr>
+          <w:lang w:val="en-US"/>
+        </w:rPr>
+        <w:t xml:space="preserve"> </w:t>
+      </w:r>
+      <w:r>
+        <w:rPr>
+          <w:lang w:val="en-US"/>
+        </w:rPr>
+        <w:t xml:space="preserve">  </w:t>
+      </w:r>
+      <w:r>
+        <w:rPr>
+          <w:lang w:val="en-US"/>
+        </w:rPr>
+        <w:t xml:space="preserve">  </w:t>
+      </w:r>
+    </w:p>
+    <w:p>
+      <w:pPr>
+        <w:pStyle w:val="Heading1"/>
+      </w:pPr>
+      <w:r>
+        <w:t>High level synthesis</w:t>
+      </w:r>
+    </w:p>
+    <w:p>
+      <w:pPr>
+        <w:pStyle w:val="Heading2"/>
+      </w:pPr>
+      <w:r>
+        <w:t>Definition</w:t>
+      </w:r>
+    </w:p>
+    <w:p>
+      <w:pPr>
+        <w:pStyle w:val="BodyText"/>
+      </w:pPr>
+      <w:r>
+        <w:rPr>
+          <w:lang w:val="en-US"/>
+        </w:rPr>
+        <w:t xml:space="preserve">High-level Synthesis is a translation process from behavioral description into a structural description. Scheduling, </w:t>
       </w:r>
       <w:proofErr w:type="gramStart"/>
       <w:r>
         <w:rPr>
           <w:lang w:val="en-US"/>
         </w:rPr>
-        <w:t>real embedded</w:t>
+        <w:t>allocation</w:t>
       </w:r>
       <w:proofErr w:type="gramEnd"/>
       <w:r>
         <w:rPr>
           <w:lang w:val="en-US"/>
         </w:rPr>
-        <w:t xml:space="preserve"> system, integrated circuit IC and robot automation</w:t>
-      </w:r>
-      <w:r>
-        <w:rPr>
-          <w:lang w:val="en-US"/>
-        </w:rPr>
-        <w:t xml:space="preserve"> are example of hot topics that many developers and engineers discuss </w:t>
-      </w:r>
-      <w:r>
-        <w:rPr>
-          <w:lang w:val="en-US"/>
-        </w:rPr>
-        <w:t>on how to improve the creation of new advanced technology.</w:t>
+        <w:t xml:space="preserve"> and binding </w:t>
+      </w:r>
+      <w:r>
+        <w:rPr>
+          <w:lang w:val="en-US"/>
+        </w:rPr>
+        <w:t xml:space="preserve">are three phases of High-Level Synthesis. The phases are randomly ordered based on design flow and are used to support decision making on design </w:t>
+      </w:r>
+      <w:proofErr w:type="gramStart"/>
+      <w:r>
+        <w:rPr>
+          <w:lang w:val="en-US"/>
+        </w:rPr>
+        <w:t>stage ,</w:t>
+      </w:r>
+      <w:proofErr w:type="gramEnd"/>
+      <w:r>
+        <w:rPr>
+          <w:lang w:val="en-US"/>
+        </w:rPr>
+        <w:t xml:space="preserve"> namely size, performance and for this topic, we focus on power consumption that has become more and more important in recent years. When talking about power consumptions, it means that we wanted to optimize the usage of energy</w:t>
+      </w:r>
+      <w:r>
+        <w:rPr>
+          <w:lang w:val="en-US"/>
+        </w:rPr>
+        <w:t xml:space="preserve"> for a system so that it become more efficient. </w:t>
+      </w:r>
+      <w:proofErr w:type="gramStart"/>
+      <w:r>
+        <w:rPr>
+          <w:lang w:val="en-US"/>
+        </w:rPr>
+        <w:t>The  main</w:t>
+      </w:r>
+      <w:proofErr w:type="gramEnd"/>
+      <w:r>
+        <w:rPr>
+          <w:lang w:val="en-US"/>
+        </w:rPr>
+        <w:t xml:space="preserve"> purpose of low power scheduling in High-Level Synthesis is to schedule operations while minimizing switching activity and select low power modules while meeting the time constraints.</w:t>
       </w:r>
       <w:r>
         <w:rPr>
@@ -579,139 +647,199 @@
         </w:rPr>
         <w:t xml:space="preserve"> </w:t>
       </w:r>
-      <w:r>
-        <w:rPr>
-          <w:lang w:val="en-US"/>
-        </w:rPr>
-        <w:t>Design, Fabrication, Testing and Packaging are four stages in the creation of integrated circuit</w:t>
+    </w:p>
+    <w:p>
+      <w:pPr>
+        <w:pStyle w:val="Heading2"/>
+      </w:pPr>
+      <w:r>
+        <w:t>Fundamentals of High-Level Synthesis</w:t>
+      </w:r>
+    </w:p>
+    <w:p>
+      <w:pPr>
+        <w:pStyle w:val="BodyText"/>
+        <w:rPr>
+          <w:lang w:val="en-US"/>
+        </w:rPr>
+      </w:pPr>
+      <w:r>
+        <w:rPr>
+          <w:lang w:val="en-US"/>
+        </w:rPr>
+        <w:t xml:space="preserve">As mentioned, the three phases are scheduling, </w:t>
       </w:r>
       <w:proofErr w:type="gramStart"/>
       <w:r>
         <w:rPr>
           <w:lang w:val="en-US"/>
         </w:rPr>
-        <w:t xml:space="preserve">. </w:t>
-      </w:r>
-      <w:r>
-        <w:rPr>
-          <w:lang w:val="en-US"/>
-        </w:rPr>
-        <w:t xml:space="preserve"> </w:t>
+        <w:t>allocation</w:t>
       </w:r>
       <w:proofErr w:type="gramEnd"/>
       <w:r>
         <w:rPr>
           <w:lang w:val="en-US"/>
         </w:rPr>
-        <w:t xml:space="preserve"> </w:t>
-      </w:r>
-      <w:r>
-        <w:rPr>
-          <w:lang w:val="en-US"/>
-        </w:rPr>
-        <w:t xml:space="preserve">  </w:t>
-      </w:r>
-      <w:r>
-        <w:rPr>
-          <w:lang w:val="en-US"/>
-        </w:rPr>
-        <w:t xml:space="preserve">  </w:t>
-      </w:r>
+        <w:t xml:space="preserve"> and binding</w:t>
+      </w:r>
+      <w:r>
+        <w:t>.</w:t>
+      </w:r>
+      <w:r>
+        <w:rPr>
+          <w:lang w:val="en-US"/>
+        </w:rPr>
+        <w:t xml:space="preserve"> In scheduling phase, the time for operation to be executed is determined. The allocation phase determines how many instances of each </w:t>
+      </w:r>
+      <w:proofErr w:type="gramStart"/>
+      <w:r>
+        <w:rPr>
+          <w:lang w:val="en-US"/>
+        </w:rPr>
+        <w:t>resources</w:t>
+      </w:r>
+      <w:proofErr w:type="gramEnd"/>
+      <w:r>
+        <w:rPr>
+          <w:lang w:val="en-US"/>
+        </w:rPr>
+        <w:t xml:space="preserve"> are required and the binding or also well-known as assignment phase </w:t>
+      </w:r>
+      <w:r>
+        <w:rPr>
+          <w:lang w:val="en-US"/>
+        </w:rPr>
+        <w:t>selects on what resource a computational operation will be run.</w:t>
+      </w:r>
+      <w:r>
+        <w:rPr>
+          <w:lang w:val="en-US"/>
+        </w:rPr>
+        <w:t xml:space="preserve"> Figures 1 shows design phases of the High-Level Synthesis.</w:t>
+      </w:r>
+    </w:p>
+    <w:p>
+      <w:pPr>
+        <w:pStyle w:val="BodyText"/>
+        <w:rPr>
+          <w:lang w:val="en-US"/>
+        </w:rPr>
+      </w:pPr>
+    </w:p>
+    <w:p>
+      <w:pPr>
+        <w:pStyle w:val="BodyText"/>
+        <w:rPr>
+          <w:lang w:val="en-US"/>
+        </w:rPr>
+      </w:pPr>
+      <w:r>
+        <w:rPr>
+          <w:lang w:val="en-US"/>
+        </w:rPr>
+        <w:t>Most of the time, the input for High-Level Synthesis is a control data flow graph, called CDFG.</w:t>
+      </w:r>
+    </w:p>
+    <w:p>
+      <w:pPr>
+        <w:pStyle w:val="BodyText"/>
+        <w:rPr>
+          <w:lang w:val="en-US"/>
+        </w:rPr>
+      </w:pPr>
+    </w:p>
+    <w:p>
+      <w:pPr>
+        <w:pStyle w:val="BodyText"/>
+        <w:rPr>
+          <w:lang w:val="en-US"/>
+        </w:rPr>
+      </w:pPr>
+    </w:p>
+    <w:p>
+      <w:pPr>
+        <w:pStyle w:val="BodyText"/>
+        <w:rPr>
+          <w:lang w:val="en-US"/>
+        </w:rPr>
+      </w:pPr>
     </w:p>
     <w:p>
       <w:pPr>
         <w:pStyle w:val="Heading1"/>
       </w:pPr>
       <w:r>
-        <w:t>High level synthesis</w:t>
-      </w:r>
-    </w:p>
-    <w:p>
-      <w:pPr>
-        <w:pStyle w:val="Heading2"/>
-      </w:pPr>
-      <w:r>
-        <w:t>Definition</w:t>
+        <w:t>P</w:t>
+      </w:r>
+      <w:r>
+        <w:t xml:space="preserve">ower consumption and </w:t>
+      </w:r>
+      <w:commentRangeStart w:id="1"/>
+      <w:r>
+        <w:t>dissipation</w:t>
+      </w:r>
+      <w:commentRangeEnd w:id="1"/>
+      <w:r>
+        <w:rPr>
+          <w:rStyle w:val="CommentReference"/>
+          <w:smallCaps w:val="0"/>
+          <w:noProof w:val="0"/>
+        </w:rPr>
+        <w:commentReference w:id="1"/>
       </w:r>
     </w:p>
     <w:p>
       <w:pPr>
         <w:pStyle w:val="BodyText"/>
-      </w:pPr>
-      <w:r>
-        <w:rPr>
-          <w:lang w:val="en-US"/>
-        </w:rPr>
-        <w:t xml:space="preserve">High-level Synthesis is a translation process from behavioral description into a structural description. Scheduling, </w:t>
+        <w:rPr>
+          <w:lang w:val="en-US"/>
+        </w:rPr>
+      </w:pPr>
+      <w:r>
+        <w:rPr>
+          <w:lang w:val="en-US"/>
+        </w:rPr>
+        <w:t xml:space="preserve">In recent years, the demand of personal computing devices and wireless communications equipment has increased. </w:t>
+      </w:r>
+      <w:r>
+        <w:rPr>
+          <w:lang w:val="en-US"/>
+        </w:rPr>
+        <w:t>As a result</w:t>
+      </w:r>
+      <w:r>
+        <w:rPr>
+          <w:lang w:val="en-US"/>
+        </w:rPr>
+        <w:t xml:space="preserve">, there is a greater demand for low-power circuit design. Along with area and run-time, lowering power consumption has become </w:t>
+      </w:r>
+      <w:r>
+        <w:rPr>
+          <w:lang w:val="en-US"/>
+        </w:rPr>
+        <w:t>one of the</w:t>
+      </w:r>
+      <w:r>
+        <w:rPr>
+          <w:lang w:val="en-US"/>
+        </w:rPr>
+        <w:t xml:space="preserve"> most essential criteria</w:t>
+      </w:r>
+      <w:r>
+        <w:rPr>
+          <w:lang w:val="en-US"/>
+        </w:rPr>
+        <w:t xml:space="preserve">. There are some reasons why the consideration of low power is very </w:t>
       </w:r>
       <w:proofErr w:type="gramStart"/>
       <w:r>
         <w:rPr>
           <w:lang w:val="en-US"/>
         </w:rPr>
-        <w:t>allocation</w:t>
+        <w:t>strong :</w:t>
       </w:r>
       <w:proofErr w:type="gramEnd"/>
-      <w:r>
-        <w:rPr>
-          <w:lang w:val="en-US"/>
-        </w:rPr>
-        <w:t xml:space="preserve"> and binding </w:t>
-      </w:r>
-      <w:r>
-        <w:rPr>
-          <w:lang w:val="en-US"/>
-        </w:rPr>
-        <w:t xml:space="preserve">are three phases of High-Level Synthesis. The phases are randomly ordered based on design flow and are used to support decision making on design </w:t>
-      </w:r>
-      <w:proofErr w:type="gramStart"/>
-      <w:r>
-        <w:rPr>
-          <w:lang w:val="en-US"/>
-        </w:rPr>
-        <w:t>stage ,</w:t>
-      </w:r>
-      <w:proofErr w:type="gramEnd"/>
-      <w:r>
-        <w:rPr>
-          <w:lang w:val="en-US"/>
-        </w:rPr>
-        <w:t xml:space="preserve"> namely size, performance and for this topic, we focus on power consumption that has become more and more important in recent years. When talking about power consumptions, it means that we wanted to optimize the usage of energy</w:t>
-      </w:r>
-      <w:r>
-        <w:rPr>
-          <w:lang w:val="en-US"/>
-        </w:rPr>
-        <w:t xml:space="preserve"> for a system so that it become more efficient. </w:t>
-      </w:r>
-      <w:proofErr w:type="gramStart"/>
-      <w:r>
-        <w:rPr>
-          <w:lang w:val="en-US"/>
-        </w:rPr>
-        <w:t>The  main</w:t>
-      </w:r>
-      <w:proofErr w:type="gramEnd"/>
-      <w:r>
-        <w:rPr>
-          <w:lang w:val="en-US"/>
-        </w:rPr>
-        <w:t xml:space="preserve"> purpose of low power scheduling in High-Level Synthesis is to schedule operations while minimizing switching activity and select low power modules while meeting the time constraints.</w:t>
-      </w:r>
-      <w:r>
-        <w:rPr>
-          <w:lang w:val="en-US"/>
-        </w:rPr>
-        <w:t xml:space="preserve"> </w:t>
-      </w:r>
-    </w:p>
-    <w:p>
-      <w:pPr>
-        <w:pStyle w:val="Heading2"/>
-      </w:pPr>
-      <w:r>
-        <w:t>Fundamentals of High-Level Synthesis</w:t>
-      </w:r>
     </w:p>
     <w:p>
       <w:pPr>
@@ -720,89 +848,6 @@
           <w:lang w:val="en-US"/>
         </w:rPr>
       </w:pPr>
-      <w:r>
-        <w:rPr>
-          <w:lang w:val="en-US"/>
-        </w:rPr>
-        <w:t xml:space="preserve">As mentioned, the three phases are scheduling, </w:t>
-      </w:r>
-      <w:proofErr w:type="gramStart"/>
-      <w:r>
-        <w:rPr>
-          <w:lang w:val="en-US"/>
-        </w:rPr>
-        <w:t>allocation</w:t>
-      </w:r>
-      <w:proofErr w:type="gramEnd"/>
-      <w:r>
-        <w:rPr>
-          <w:lang w:val="en-US"/>
-        </w:rPr>
-        <w:t xml:space="preserve"> and binding</w:t>
-      </w:r>
-      <w:r>
-        <w:t>.</w:t>
-      </w:r>
-      <w:r>
-        <w:rPr>
-          <w:lang w:val="en-US"/>
-        </w:rPr>
-        <w:t xml:space="preserve"> In scheduling phase, the time for operation to </w:t>
-      </w:r>
-      <w:proofErr w:type="gramStart"/>
-      <w:r>
-        <w:rPr>
-          <w:lang w:val="en-US"/>
-        </w:rPr>
-        <w:t>be executed</w:t>
-      </w:r>
-      <w:proofErr w:type="gramEnd"/>
-      <w:r>
-        <w:rPr>
-          <w:lang w:val="en-US"/>
-        </w:rPr>
-        <w:t xml:space="preserve"> is determined. The allocation phase determines how many instances of each </w:t>
-      </w:r>
-      <w:proofErr w:type="gramStart"/>
-      <w:r>
-        <w:rPr>
-          <w:lang w:val="en-US"/>
-        </w:rPr>
-        <w:t>resources</w:t>
-      </w:r>
-      <w:proofErr w:type="gramEnd"/>
-      <w:r>
-        <w:rPr>
-          <w:lang w:val="en-US"/>
-        </w:rPr>
-        <w:t xml:space="preserve"> are required and the binding or also well-known as assignment phase </w:t>
-      </w:r>
-      <w:r>
-        <w:rPr>
-          <w:lang w:val="en-US"/>
-        </w:rPr>
-        <w:t>selects on what resource a computational operation will be run.</w:t>
-      </w:r>
-      <w:r>
-        <w:rPr>
-          <w:lang w:val="en-US"/>
-        </w:rPr>
-        <w:t xml:space="preserve"> Figures </w:t>
-      </w:r>
-      <w:proofErr w:type="gramStart"/>
-      <w:r>
-        <w:rPr>
-          <w:lang w:val="en-US"/>
-        </w:rPr>
-        <w:t>1</w:t>
-      </w:r>
-      <w:proofErr w:type="gramEnd"/>
-      <w:r>
-        <w:rPr>
-          <w:lang w:val="en-US"/>
-        </w:rPr>
-        <w:t xml:space="preserve"> shows design phases of the High-Level Synthesis.</w:t>
-      </w:r>
     </w:p>
     <w:p>
       <w:pPr>
@@ -811,6 +856,18 @@
           <w:lang w:val="en-US"/>
         </w:rPr>
       </w:pPr>
+      <w:r>
+        <w:rPr>
+          <w:lang w:val="en-US"/>
+        </w:rPr>
+        <w:t>- Increased demand of portable systems which require the battery life to be more long lasting.</w:t>
+      </w:r>
+      <w:r>
+        <w:rPr>
+          <w:lang w:val="en-US"/>
+        </w:rPr>
+        <w:t xml:space="preserve"> Laptops and mobile phones are the big picture for this issue.</w:t>
+      </w:r>
     </w:p>
     <w:p>
       <w:pPr>
@@ -819,20 +876,6 @@
           <w:lang w:val="en-US"/>
         </w:rPr>
       </w:pPr>
-      <w:proofErr w:type="gramStart"/>
-      <w:r>
-        <w:rPr>
-          <w:lang w:val="en-US"/>
-        </w:rPr>
-        <w:t>Most of</w:t>
-      </w:r>
-      <w:proofErr w:type="gramEnd"/>
-      <w:r>
-        <w:rPr>
-          <w:lang w:val="en-US"/>
-        </w:rPr>
-        <w:t xml:space="preserve"> the time, the input for High-Level Synthesis is a control data flow graph, called CDFG.</w:t>
-      </w:r>
     </w:p>
     <w:p>
       <w:pPr>
@@ -841,6 +884,13 @@
           <w:lang w:val="en-US"/>
         </w:rPr>
       </w:pPr>
+      <w:r>
+        <w:rPr>
+          <w:lang w:val="en-US"/>
+        </w:rPr>
+        <w:lastRenderedPageBreak/>
+        <w:t>- Thermal considerations which means that the cost of cooling and packaging would be reduced if low power dissipation</w:t>
+      </w:r>
     </w:p>
     <w:p>
       <w:pPr>
@@ -849,169 +899,11 @@
           <w:lang w:val="en-US"/>
         </w:rPr>
       </w:pPr>
-    </w:p>
-    <w:p>
-      <w:pPr>
-        <w:pStyle w:val="BodyText"/>
-        <w:rPr>
-          <w:lang w:val="en-US"/>
-        </w:rPr>
-      </w:pPr>
-    </w:p>
-    <w:p>
-      <w:pPr>
-        <w:pStyle w:val="Heading1"/>
-      </w:pPr>
-      <w:r>
-        <w:t>P</w:t>
-      </w:r>
-      <w:r>
-        <w:t>ower consumption and dissipation</w:t>
-      </w:r>
-    </w:p>
-    <w:p>
-      <w:pPr>
-        <w:pStyle w:val="BodyText"/>
-        <w:rPr>
-          <w:lang w:val="en-US"/>
-        </w:rPr>
-      </w:pPr>
-      <w:r>
-        <w:rPr>
-          <w:lang w:val="en-US"/>
-        </w:rPr>
-        <w:t xml:space="preserve">In recent years, the demand of personal computing devices and wireless communications equipment has increased. </w:t>
-      </w:r>
-      <w:r>
-        <w:rPr>
-          <w:lang w:val="en-US"/>
-        </w:rPr>
-        <w:t>As a result</w:t>
-      </w:r>
-      <w:r>
-        <w:rPr>
-          <w:lang w:val="en-US"/>
-        </w:rPr>
-        <w:t xml:space="preserve">, there is a greater demand for low-power circuit design. Along with area and run-time, lowering power consumption has become </w:t>
-      </w:r>
-      <w:r>
-        <w:rPr>
-          <w:lang w:val="en-US"/>
-        </w:rPr>
-        <w:t>one of the</w:t>
-      </w:r>
-      <w:r>
-        <w:rPr>
-          <w:lang w:val="en-US"/>
-        </w:rPr>
-        <w:t xml:space="preserve"> most essential criteria</w:t>
-      </w:r>
-      <w:r>
-        <w:rPr>
-          <w:lang w:val="en-US"/>
-        </w:rPr>
-        <w:t xml:space="preserve">. There are some reasons why the consideration of low power is very </w:t>
-      </w:r>
-      <w:proofErr w:type="gramStart"/>
-      <w:r>
-        <w:rPr>
-          <w:lang w:val="en-US"/>
-        </w:rPr>
-        <w:t>strong :</w:t>
-      </w:r>
-      <w:proofErr w:type="gramEnd"/>
-    </w:p>
-    <w:p>
-      <w:pPr>
-        <w:pStyle w:val="BodyText"/>
-        <w:rPr>
-          <w:lang w:val="en-US"/>
-        </w:rPr>
-      </w:pPr>
-    </w:p>
-    <w:p>
-      <w:pPr>
-        <w:pStyle w:val="BodyText"/>
-        <w:rPr>
-          <w:lang w:val="en-US"/>
-        </w:rPr>
-      </w:pPr>
-      <w:r>
-        <w:rPr>
-          <w:lang w:val="en-US"/>
-        </w:rPr>
-        <w:t>- Increased demand of portable systems which require the battery life to be more long lasting.</w:t>
-      </w:r>
-      <w:r>
-        <w:rPr>
-          <w:lang w:val="en-US"/>
-        </w:rPr>
-        <w:t xml:space="preserve"> Laptops and mobile phones are the big picture for this issue.</w:t>
-      </w:r>
-    </w:p>
-    <w:p>
-      <w:pPr>
-        <w:pStyle w:val="BodyText"/>
-        <w:rPr>
-          <w:lang w:val="en-US"/>
-        </w:rPr>
-      </w:pPr>
-    </w:p>
-    <w:p>
-      <w:pPr>
-        <w:pStyle w:val="BodyText"/>
-        <w:rPr>
-          <w:lang w:val="en-US"/>
-        </w:rPr>
-      </w:pPr>
-      <w:r>
-        <w:rPr>
-          <w:lang w:val="en-US"/>
-        </w:rPr>
-        <w:lastRenderedPageBreak/>
-        <w:t xml:space="preserve">- Thermal considerations which means that the cost of cooling and packaging would </w:t>
-      </w:r>
-      <w:proofErr w:type="gramStart"/>
-      <w:r>
-        <w:rPr>
-          <w:lang w:val="en-US"/>
-        </w:rPr>
-        <w:t>be reduced</w:t>
-      </w:r>
-      <w:proofErr w:type="gramEnd"/>
-      <w:r>
-        <w:rPr>
-          <w:lang w:val="en-US"/>
-        </w:rPr>
-        <w:t xml:space="preserve"> if low power dissipation</w:t>
-      </w:r>
-    </w:p>
-    <w:p>
-      <w:pPr>
-        <w:pStyle w:val="BodyText"/>
-        <w:rPr>
-          <w:lang w:val="en-US"/>
-        </w:rPr>
-      </w:pPr>
-      <w:r>
-        <w:rPr>
-          <w:lang w:val="en-US"/>
-        </w:rPr>
-        <w:t xml:space="preserve">-Environmental issues because when smaller power </w:t>
-      </w:r>
-      <w:proofErr w:type="gramStart"/>
-      <w:r>
-        <w:rPr>
-          <w:lang w:val="en-US"/>
-        </w:rPr>
-        <w:t>is dissipated</w:t>
-      </w:r>
-      <w:proofErr w:type="gramEnd"/>
-      <w:r>
-        <w:rPr>
-          <w:lang w:val="en-US"/>
-        </w:rPr>
-        <w:t>, lower the heat pumped into the rooms which means that usage of electricity is reduced, hence give less impact on environment</w:t>
+      <w:r>
+        <w:rPr>
+          <w:lang w:val="en-US"/>
+        </w:rPr>
+        <w:t>-Environmental issues because when smaller power is dissipated, lower the heat pumped into the rooms which means that usage of electricity is reduced, hence give less impact on environment</w:t>
       </w:r>
     </w:p>
     <w:p>
@@ -1095,7 +987,7 @@
                     <pic:cNvPicPr/>
                   </pic:nvPicPr>
                   <pic:blipFill>
-                    <a:blip r:embed="rId11">
+                    <a:blip r:embed="rId15">
                       <a:extLst>
                         <a:ext uri="{28A0092B-C50C-407E-A947-70E740481C1C}">
                           <a14:useLocalDpi xmlns:a14="http://schemas.microsoft.com/office/drawing/2010/main" val="0"/>
@@ -1275,7 +1167,7 @@
                     <pic:cNvPicPr/>
                   </pic:nvPicPr>
                   <pic:blipFill>
-                    <a:blip r:embed="rId12">
+                    <a:blip r:embed="rId16">
                       <a:extLst>
                         <a:ext uri="{28A0092B-C50C-407E-A947-70E740481C1C}">
                           <a14:useLocalDpi xmlns:a14="http://schemas.microsoft.com/office/drawing/2010/main" val="0"/>
@@ -1305,21 +1197,7 @@
         <w:rPr>
           <w:lang w:val="en-US"/>
         </w:rPr>
-        <w:t xml:space="preserve">The parameters above </w:t>
-      </w:r>
-      <w:proofErr w:type="gramStart"/>
-      <w:r>
-        <w:rPr>
-          <w:lang w:val="en-US"/>
-        </w:rPr>
-        <w:t>are proven</w:t>
-      </w:r>
-      <w:proofErr w:type="gramEnd"/>
-      <w:r>
-        <w:rPr>
-          <w:lang w:val="en-US"/>
-        </w:rPr>
-        <w:t xml:space="preserve"> by an expression, called dynamic power dissipation expression. </w:t>
+        <w:t xml:space="preserve">The parameters above are proven by an expression, called dynamic power dissipation expression. </w:t>
       </w:r>
     </w:p>
     <w:p>
@@ -1352,9 +1230,11 @@
         </w:rPr>
         <w:t xml:space="preserve"> </w:t>
       </w:r>
+      <w:proofErr w:type="spellStart"/>
       <w:r>
         <w:t>Vdd</w:t>
       </w:r>
+      <w:proofErr w:type="spellEnd"/>
       <w:r>
         <w:rPr>
           <w:lang w:val="en-US"/>
@@ -1412,21 +1292,7 @@
         <w:rPr>
           <w:lang w:val="en-US"/>
         </w:rPr>
-        <w:t xml:space="preserve">Hence, to optimize the power consumptions, the factors must </w:t>
-      </w:r>
-      <w:proofErr w:type="gramStart"/>
-      <w:r>
-        <w:rPr>
-          <w:lang w:val="en-US"/>
-        </w:rPr>
-        <w:t>be tackled</w:t>
-      </w:r>
-      <w:proofErr w:type="gramEnd"/>
-      <w:r>
-        <w:rPr>
-          <w:lang w:val="en-US"/>
-        </w:rPr>
-        <w:t>.</w:t>
+        <w:t>Hence, to optimize the power consumptions, the factors must be tackled.</w:t>
       </w:r>
       <w:r>
         <w:rPr>
@@ -1556,7 +1422,7 @@
                     <pic:cNvPicPr/>
                   </pic:nvPicPr>
                   <pic:blipFill>
-                    <a:blip r:embed="rId13" cstate="print">
+                    <a:blip r:embed="rId17" cstate="print">
                       <a:extLst>
                         <a:ext uri="{28A0092B-C50C-407E-A947-70E740481C1C}">
                           <a14:useLocalDpi xmlns:a14="http://schemas.microsoft.com/office/drawing/2010/main" val="0"/>
@@ -1592,7 +1458,21 @@
         <w:rPr>
           <w:lang w:val="en-US"/>
         </w:rPr>
-        <w:t xml:space="preserve"> Here are the classification ofscheduling as shown in figure below.</w:t>
+        <w:t xml:space="preserve"> Here are the classification </w:t>
+      </w:r>
+      <w:proofErr w:type="spellStart"/>
+      <w:r>
+        <w:rPr>
+          <w:lang w:val="en-US"/>
+        </w:rPr>
+        <w:t>ofscheduling</w:t>
+      </w:r>
+      <w:proofErr w:type="spellEnd"/>
+      <w:r>
+        <w:rPr>
+          <w:lang w:val="en-US"/>
+        </w:rPr>
+        <w:t xml:space="preserve"> as shown in figure below.</w:t>
       </w:r>
     </w:p>
     <w:p>
@@ -1616,7 +1496,15 @@
         <w:pStyle w:val="BodyText"/>
       </w:pPr>
       <w:r>
-        <w:t>Define abbreviations and acronyms the first time they are used in the text, even after they have been defined in the abstract. Abbreviations such as IEEE, SI, MKS, CGS, sc, dc, and rms do not have to be defined. Do not use abbreviations in the title or heads unless they are unavoidable.</w:t>
+        <w:t xml:space="preserve">Define abbreviations and acronyms the first time they are used in the text, even after they have been defined in the abstract. Abbreviations such as IEEE, SI, MKS, CGS, </w:t>
+      </w:r>
+      <w:proofErr w:type="spellStart"/>
+      <w:r>
+        <w:t>sc</w:t>
+      </w:r>
+      <w:proofErr w:type="spellEnd"/>
+      <w:r>
+        <w:t>, dc, and rms do not have to be defined. Do not use abbreviations in the title or heads unless they are unavoidable.</w:t>
       </w:r>
     </w:p>
     <w:p>
@@ -1646,7 +1534,15 @@
         <w:pStyle w:val="bulletlist"/>
       </w:pPr>
       <w:r>
-        <w:t>Avoid combining SI and CGS units, such as current in amperes and magnetic field in oersteds. This often leads to confusion because equations do not balance dimensionally. If you must use mixed units, clearly state the units for each quantity that you use in an equation.</w:t>
+        <w:t xml:space="preserve">Avoid combining SI and CGS units, such as current in amperes and magnetic field in </w:t>
+      </w:r>
+      <w:proofErr w:type="spellStart"/>
+      <w:r>
+        <w:t>oersteds</w:t>
+      </w:r>
+      <w:proofErr w:type="spellEnd"/>
+      <w:r>
+        <w:t>. This often leads to confusion because equations do not balance dimensionally. If you must use mixed units, clearly state the units for each quantity that you use in an equation.</w:t>
       </w:r>
     </w:p>
     <w:p>
@@ -1654,7 +1550,15 @@
         <w:pStyle w:val="bulletlist"/>
       </w:pPr>
       <w:r>
-        <w:t>Do not mix complete spellings and abbreviations of units: “Wb/m2” or “webers per square meter”, not “webers/m2”.  Spell out units when they appear in text: “. . . a few henries”, not “. . . a few H”.</w:t>
+        <w:t xml:space="preserve">Do not mix complete spellings and abbreviations of units: “Wb/m2” or “webers per square meter”, not “webers/m2”.  Spell out units when they appear in text: “. . . a few </w:t>
+      </w:r>
+      <w:proofErr w:type="spellStart"/>
+      <w:r>
+        <w:t>henries</w:t>
+      </w:r>
+      <w:proofErr w:type="spellEnd"/>
+      <w:r>
+        <w:t>”, not “. . . a few H”.</w:t>
       </w:r>
     </w:p>
     <w:p>
@@ -2047,21 +1951,7 @@
         <w:rPr>
           <w:lang w:val="en-US"/>
         </w:rPr>
-        <w:t xml:space="preserve"> in this topic is how power consumption </w:t>
-      </w:r>
-      <w:proofErr w:type="gramStart"/>
-      <w:r>
-        <w:rPr>
-          <w:lang w:val="en-US"/>
-        </w:rPr>
-        <w:t>is optimized</w:t>
-      </w:r>
-      <w:proofErr w:type="gramEnd"/>
-      <w:r>
-        <w:rPr>
-          <w:lang w:val="en-US"/>
-        </w:rPr>
-        <w:t xml:space="preserve"> therefore low power is dissipated in scheduling task</w:t>
+        <w:t xml:space="preserve"> in this topic is how power consumption is optimized therefore low power is dissipated in scheduling task</w:t>
       </w:r>
       <w:r>
         <w:rPr>
@@ -2146,7 +2036,7 @@
                     <pic:cNvPicPr/>
                   </pic:nvPicPr>
                   <pic:blipFill>
-                    <a:blip r:embed="rId14">
+                    <a:blip r:embed="rId18">
                       <a:extLst>
                         <a:ext uri="{28A0092B-C50C-407E-A947-70E740481C1C}">
                           <a14:useLocalDpi xmlns:a14="http://schemas.microsoft.com/office/drawing/2010/main" val="0"/>
@@ -2200,6 +2090,7 @@
         </w:rPr>
         <w:t xml:space="preserve">As shown in figure above, we can see the effect or impact of Power Scheduler in scheduling process. It replaces the existing scheduler of High-Level Synthesis system which causes low power consumption at scheduling process before entering allocation </w:t>
       </w:r>
+      <w:proofErr w:type="spellStart"/>
       <w:proofErr w:type="gramStart"/>
       <w:r>
         <w:rPr>
@@ -2213,6 +2104,7 @@
         </w:rPr>
         <w:t>The</w:t>
       </w:r>
+      <w:proofErr w:type="spellEnd"/>
       <w:proofErr w:type="gramEnd"/>
       <w:r>
         <w:rPr>
@@ -2292,7 +2184,15 @@
         <w:pStyle w:val="bulletlist"/>
       </w:pPr>
       <w:r>
-        <w:t>Avoid combining SI and CGS units, such as current in amperes and magnetic field in oersteds. This often leads to confusion because equations do not balance dimensionally. If you must use mixed units, clearly state the units for each quantity that you use in an equation.</w:t>
+        <w:t xml:space="preserve">Avoid combining SI and CGS units, such as current in amperes and magnetic field in </w:t>
+      </w:r>
+      <w:proofErr w:type="spellStart"/>
+      <w:r>
+        <w:t>oersteds</w:t>
+      </w:r>
+      <w:proofErr w:type="spellEnd"/>
+      <w:r>
+        <w:t>. This often leads to confusion because equations do not balance dimensionally. If you must use mixed units, clearly state the units for each quantity that you use in an equation.</w:t>
       </w:r>
     </w:p>
     <w:p>
@@ -2300,7 +2200,15 @@
         <w:pStyle w:val="bulletlist"/>
       </w:pPr>
       <w:r>
-        <w:t>Do not mix complete spellings and abbreviations of units: “Wb/m2” or “webers per square meter”, not “webers/m2”.  Spell out units when they appear in text: “. . . a few henries”, not “. . . a few H”.</w:t>
+        <w:t xml:space="preserve">Do not mix complete spellings and abbreviations of units: “Wb/m2” or “webers per square meter”, not “webers/m2”.  Spell out units when they appear in text: “. . . a few </w:t>
+      </w:r>
+      <w:proofErr w:type="spellStart"/>
+      <w:r>
+        <w:t>henries</w:t>
+      </w:r>
+      <w:proofErr w:type="spellEnd"/>
+      <w:r>
+        <w:t>”, not “. . . a few H”.</w:t>
       </w:r>
     </w:p>
     <w:p>
@@ -2347,7 +2255,21 @@
         <w:pStyle w:val="Heading2"/>
       </w:pPr>
       <w:r>
-        <w:t>Design Example</w:t>
+        <w:t xml:space="preserve">Design </w:t>
+      </w:r>
+      <w:commentRangeStart w:id="2"/>
+      <w:r>
+        <w:t>Example</w:t>
+      </w:r>
+      <w:commentRangeEnd w:id="2"/>
+      <w:r>
+        <w:rPr>
+          <w:rStyle w:val="CommentReference"/>
+          <w:i w:val="0"/>
+          <w:iCs w:val="0"/>
+          <w:noProof w:val="0"/>
+        </w:rPr>
+        <w:commentReference w:id="2"/>
       </w:r>
     </w:p>
     <w:p/>
@@ -2384,51 +2306,226 @@
         <w:jc w:val="both"/>
       </w:pPr>
       <w:r>
-        <w:t xml:space="preserve">As discussed in section 3 the second step of the developedPower Scheduleris the calculation of the ASAP and ALAP schedules. Both schedules are notreally applied to the CDFG. There </w:t>
-      </w:r>
+        <w:t xml:space="preserve">As discussed in section 3 the second step of the </w:t>
+      </w:r>
+      <w:proofErr w:type="spellStart"/>
+      <w:r>
+        <w:t>developedPower</w:t>
+      </w:r>
+      <w:proofErr w:type="spellEnd"/>
+      <w:r>
+        <w:t xml:space="preserve"> </w:t>
+      </w:r>
+      <w:proofErr w:type="spellStart"/>
+      <w:r>
+        <w:t>Scheduleris</w:t>
+      </w:r>
+      <w:proofErr w:type="spellEnd"/>
+      <w:r>
+        <w:t xml:space="preserve"> the calculation of the ASAP and ALAP schedules. Both schedules are </w:t>
+      </w:r>
+      <w:proofErr w:type="spellStart"/>
+      <w:r>
+        <w:t>notreally</w:t>
+      </w:r>
+      <w:proofErr w:type="spellEnd"/>
+      <w:r>
+        <w:t xml:space="preserve"> applied to the CDFG. There are only needed to calculate the </w:t>
+      </w:r>
+      <w:proofErr w:type="spellStart"/>
+      <w:r>
+        <w:t>mobilityof</w:t>
+      </w:r>
+      <w:proofErr w:type="spellEnd"/>
+      <w:r>
+        <w:t xml:space="preserve"> each node. This will discussed later in this </w:t>
+      </w:r>
+      <w:proofErr w:type="spellStart"/>
       <w:proofErr w:type="gramStart"/>
       <w:r>
-        <w:t>are only needed</w:t>
-      </w:r>
+        <w:t>section.ASAP</w:t>
+      </w:r>
+      <w:proofErr w:type="spellEnd"/>
       <w:proofErr w:type="gramEnd"/>
       <w:r>
-        <w:t xml:space="preserve"> to calculate the mobilityof each node. This will discussed later in this </w:t>
-      </w:r>
+        <w:t xml:space="preserve"> means, all operations are scheduled as-soon-as-possible in the </w:t>
+      </w:r>
+      <w:proofErr w:type="spellStart"/>
+      <w:r>
+        <w:t>timeschedule</w:t>
+      </w:r>
+      <w:proofErr w:type="spellEnd"/>
+      <w:r>
+        <w:t xml:space="preserve">. Figure 11 shows the ASAP schedule for the example design </w:t>
+      </w:r>
+      <w:proofErr w:type="spellStart"/>
+      <w:r>
+        <w:t>givenin</w:t>
+      </w:r>
+      <w:proofErr w:type="spellEnd"/>
+      <w:r>
+        <w:t xml:space="preserve"> section5. Respectively, ALAP means to schedule the operations of a </w:t>
+      </w:r>
+      <w:proofErr w:type="spellStart"/>
+      <w:r>
+        <w:t>DFGas</w:t>
+      </w:r>
+      <w:proofErr w:type="spellEnd"/>
+      <w:r>
+        <w:t xml:space="preserve">-late-as-possible in time. The ALAP schedule of the design example </w:t>
+      </w:r>
+      <w:proofErr w:type="spellStart"/>
+      <w:r>
+        <w:t>isshown</w:t>
+      </w:r>
+      <w:proofErr w:type="spellEnd"/>
+      <w:r>
+        <w:t xml:space="preserve"> in figure 12. In both cases we make the following assumptions for </w:t>
+      </w:r>
+      <w:proofErr w:type="spellStart"/>
       <w:proofErr w:type="gramStart"/>
       <w:r>
-        <w:t>section.ASAP</w:t>
+        <w:t>theexample</w:t>
+      </w:r>
+      <w:proofErr w:type="spellEnd"/>
+      <w:r>
+        <w:t>:•</w:t>
       </w:r>
       <w:proofErr w:type="gramEnd"/>
       <w:r>
-        <w:t xml:space="preserve"> means, all operations are scheduled as-soon-as-possible in the timeschedule. Figure 11 shows the ASAP schedule for the example design givenin section5. Respectively, ALAP means to schedule the operations of a DFGas-late-as-possible in time. The ALAP schedule of the design example isshown in figure 12. In both cases we make the following assumptions for </w:t>
+        <w:t xml:space="preserve">all operations in the DFG have a delay of 1 </w:t>
+      </w:r>
+      <w:proofErr w:type="spellStart"/>
+      <w:r>
+        <w:t>and•join</w:t>
+      </w:r>
+      <w:proofErr w:type="spellEnd"/>
+      <w:r>
+        <w:t xml:space="preserve"> or fork components need one timestep for their </w:t>
+      </w:r>
+      <w:proofErr w:type="spellStart"/>
+      <w:r>
+        <w:t>operation.After</w:t>
+      </w:r>
+      <w:proofErr w:type="spellEnd"/>
+      <w:r>
+        <w:t xml:space="preserve"> ASAP and ALAP scheduling it is possible to calculate the so </w:t>
+      </w:r>
+      <w:proofErr w:type="spellStart"/>
+      <w:r>
+        <w:t>calledmobilityfor</w:t>
+      </w:r>
+      <w:proofErr w:type="spellEnd"/>
+      <w:r>
+        <w:t xml:space="preserve"> each node in the DFG. This mobility measures the degree </w:t>
+      </w:r>
+      <w:proofErr w:type="spellStart"/>
+      <w:r>
+        <w:t>offreedom</w:t>
+      </w:r>
+      <w:proofErr w:type="spellEnd"/>
+      <w:r>
+        <w:t xml:space="preserve"> for a node to be scheduled. The mobility for a </w:t>
+      </w:r>
+      <w:proofErr w:type="spellStart"/>
+      <w:r>
+        <w:t>nodekof</w:t>
+      </w:r>
+      <w:proofErr w:type="spellEnd"/>
+      <w:r>
+        <w:t xml:space="preserve"> the DFG </w:t>
+      </w:r>
+      <w:proofErr w:type="spellStart"/>
+      <w:r>
+        <w:t>isdefinedasmobility</w:t>
+      </w:r>
+      <w:proofErr w:type="spellEnd"/>
+      <w:r>
+        <w:t>(k) =ALAP(k)−ASAP(k</w:t>
       </w:r>
       <w:proofErr w:type="gramStart"/>
       <w:r>
-        <w:t>theexample:•</w:t>
+        <w:t>),(</w:t>
       </w:r>
       <w:proofErr w:type="gramEnd"/>
       <w:r>
-        <w:t xml:space="preserve">all operations in the DFG have a delay of 1 and•join or fork components need one timestep for their operation.After ASAP and ALAP scheduling it is possible to calculate the so calledmobilityfor each node in the DFG. This mobility measures the degree offreedom for a node to </w:t>
+        <w:t>3.10)</w:t>
+      </w:r>
+      <w:proofErr w:type="spellStart"/>
+      <w:r>
+        <w:t>whereasALAP</w:t>
+      </w:r>
+      <w:proofErr w:type="spellEnd"/>
+      <w:r>
+        <w:t xml:space="preserve">(k)give the timestep where </w:t>
+      </w:r>
+      <w:proofErr w:type="spellStart"/>
+      <w:r>
+        <w:t>nodekis</w:t>
+      </w:r>
+      <w:proofErr w:type="spellEnd"/>
+      <w:r>
+        <w:t xml:space="preserve"> active by ALAP </w:t>
+      </w:r>
+      <w:proofErr w:type="spellStart"/>
+      <w:r>
+        <w:t>schedul-ing</w:t>
+      </w:r>
+      <w:proofErr w:type="spellEnd"/>
+      <w:r>
+        <w:t xml:space="preserve"> </w:t>
+      </w:r>
+      <w:proofErr w:type="spellStart"/>
+      <w:r>
+        <w:t>andASAP</w:t>
+      </w:r>
+      <w:proofErr w:type="spellEnd"/>
+      <w:r>
+        <w:t xml:space="preserve">(k)give the timestep where </w:t>
+      </w:r>
+      <w:proofErr w:type="spellStart"/>
+      <w:r>
+        <w:t>nodekis</w:t>
+      </w:r>
+      <w:proofErr w:type="spellEnd"/>
+      <w:r>
+        <w:t xml:space="preserve"> active by ASAP </w:t>
+      </w:r>
+      <w:proofErr w:type="spellStart"/>
+      <w:r>
+        <w:t>schedul-ing</w:t>
+      </w:r>
+      <w:proofErr w:type="spellEnd"/>
+      <w:r>
+        <w:t xml:space="preserve">. Nodes with mobility equal 0 are fixed, because they are scheduled at </w:t>
+      </w:r>
+      <w:proofErr w:type="spellStart"/>
+      <w:r>
+        <w:t>thesame</w:t>
+      </w:r>
+      <w:proofErr w:type="spellEnd"/>
+      <w:r>
+        <w:t xml:space="preserve"> timestep within ASAP and </w:t>
+      </w:r>
+      <w:proofErr w:type="spellStart"/>
+      <w:r>
+        <w:t>ALAP.For</w:t>
+      </w:r>
+      <w:proofErr w:type="spellEnd"/>
+      <w:r>
+        <w:t xml:space="preserve"> example, the addition operation behind the constant coefficient </w:t>
+      </w:r>
+      <w:proofErr w:type="spellStart"/>
+      <w:r>
+        <w:t>multipli-</w:t>
       </w:r>
       <w:proofErr w:type="gramStart"/>
       <w:r>
-        <w:t>be scheduled</w:t>
-      </w:r>
-      <w:proofErr w:type="gramEnd"/>
-      <w:r>
-        <w:t>. The mobility for a nodekof the DFG isdefinedasmobility(k) =ALAP(k)−ASAP(k</w:t>
-      </w:r>
-      <w:proofErr w:type="gramStart"/>
-      <w:r>
-        <w:t>),(</w:t>
-      </w:r>
-      <w:proofErr w:type="gramEnd"/>
-      <w:r>
-        <w:t>3.10)whereasALAP(k)give the timestep where nodekis active by ALAP schedul-ing andASAP(k)give the timestep where nodekis active by ASAP schedul-ing. Nodes with mobility equal 0 are fixed, because they are scheduled at thesame timestep within ASAP and ALAP.For example, the addition operation behind the constant coefficient multipli-</w:t>
-      </w:r>
-      <w:proofErr w:type="gramStart"/>
-      <w:r>
-        <w:t>cationcm[</w:t>
+        <w:t>cationcm</w:t>
+      </w:r>
+      <w:proofErr w:type="spellEnd"/>
+      <w:r>
+        <w:t>[</w:t>
       </w:r>
       <w:proofErr w:type="gramEnd"/>
       <w:r>
@@ -2439,38 +2536,169 @@
         <w:t>ALAP at timestep 2 and by ASAP at timestep 1.The mobility of this operation is 1. That means, the node can be scheduled at</w:t>
       </w:r>
       <w:r>
+        <w:t xml:space="preserve"> one </w:t>
+      </w:r>
+      <w:proofErr w:type="spellStart"/>
+      <w:proofErr w:type="gramStart"/>
+      <w:r>
+        <w:t>timestep.For</w:t>
+      </w:r>
+      <w:proofErr w:type="spellEnd"/>
+      <w:proofErr w:type="gramEnd"/>
+      <w:r>
+        <w:t xml:space="preserve"> the developed method it is necessary to calculate for all nodes of the </w:t>
+      </w:r>
+      <w:proofErr w:type="spellStart"/>
+      <w:r>
+        <w:t>DFGthe</w:t>
+      </w:r>
+      <w:proofErr w:type="spellEnd"/>
+      <w:r>
+        <w:t xml:space="preserve"> mobility. In section 10 of this chapter, it will be shown how important </w:t>
+      </w:r>
+      <w:proofErr w:type="spellStart"/>
+      <w:r>
+        <w:t>themobility</w:t>
+      </w:r>
+      <w:proofErr w:type="spellEnd"/>
+      <w:r>
+        <w:t xml:space="preserve"> is for </w:t>
+      </w:r>
+      <w:proofErr w:type="spellStart"/>
+      <w:r>
+        <w:t>thePower</w:t>
+      </w:r>
+      <w:proofErr w:type="spellEnd"/>
+      <w:r>
+        <w:t xml:space="preserve"> Scheduler. The idea is to schedule nodes to </w:t>
+      </w:r>
+      <w:proofErr w:type="spellStart"/>
+      <w:r>
+        <w:t>sametimestep</w:t>
+      </w:r>
+      <w:proofErr w:type="spellEnd"/>
+      <w:r>
+        <w:t xml:space="preserve"> within the DFG and to combine them to partitions.</w:t>
+      </w:r>
+      <w:r>
         <w:t xml:space="preserve"> </w:t>
       </w:r>
-      <w:r>
-        <w:t xml:space="preserve">one </w:t>
+    </w:p>
+    <w:p/>
+    <w:p>
+      <w:pPr>
+        <w:pStyle w:val="Heading2"/>
+      </w:pPr>
+      <w:r>
+        <w:t xml:space="preserve">Path Determination </w:t>
+      </w:r>
+    </w:p>
+    <w:p>
+      <w:pPr>
+        <w:jc w:val="both"/>
+      </w:pPr>
+      <w:r>
+        <w:t xml:space="preserve">The third important step of </w:t>
+      </w:r>
+      <w:proofErr w:type="spellStart"/>
+      <w:r>
+        <w:t>thePower</w:t>
+      </w:r>
+      <w:proofErr w:type="spellEnd"/>
+      <w:r>
+        <w:t xml:space="preserve"> </w:t>
+      </w:r>
+      <w:proofErr w:type="spellStart"/>
+      <w:r>
+        <w:t>Scheduleris</w:t>
+      </w:r>
+      <w:proofErr w:type="spellEnd"/>
+      <w:r>
+        <w:t xml:space="preserve"> the determination of </w:t>
+      </w:r>
+      <w:proofErr w:type="spellStart"/>
+      <w:r>
+        <w:t>pathswithin</w:t>
+      </w:r>
+      <w:proofErr w:type="spellEnd"/>
+      <w:r>
+        <w:t xml:space="preserve"> the DFG. As described previously in section3 this step </w:t>
       </w:r>
       <w:proofErr w:type="gramStart"/>
       <w:r>
-        <w:t>timestep.For</w:t>
+        <w:t>consist</w:t>
       </w:r>
       <w:proofErr w:type="gramEnd"/>
       <w:r>
-        <w:t xml:space="preserve"> the developed method it is necessary to calculate for all nodes of the DFGthe mobility. In section 10 of this chapter, it will </w:t>
-      </w:r>
+        <w:t xml:space="preserve"> of </w:t>
+      </w:r>
+      <w:proofErr w:type="spellStart"/>
+      <w:r>
+        <w:t>threedifferent</w:t>
+      </w:r>
+      <w:proofErr w:type="spellEnd"/>
+      <w:r>
+        <w:t xml:space="preserve"> phases. The first phase contains the analysis of independent </w:t>
+      </w:r>
+      <w:proofErr w:type="spellStart"/>
       <w:proofErr w:type="gramStart"/>
       <w:r>
-        <w:t>be shown</w:t>
-      </w:r>
+        <w:t>paths,see</w:t>
+      </w:r>
+      <w:proofErr w:type="spellEnd"/>
       <w:proofErr w:type="gramEnd"/>
       <w:r>
-        <w:t xml:space="preserve"> how important themobility is for thePower Scheduler. The idea is to schedule nodes to sametimestep within the DFG and to combine them to partitions.</w:t>
-      </w:r>
-      <w:r>
-        <w:t xml:space="preserve"> </w:t>
-      </w:r>
-    </w:p>
-    <w:p/>
+        <w:t xml:space="preserve"> 8.1. In the second phase paths between fork and join nodes are </w:t>
+      </w:r>
+      <w:proofErr w:type="spellStart"/>
+      <w:proofErr w:type="gramStart"/>
+      <w:r>
+        <w:t>examined,see</w:t>
+      </w:r>
+      <w:proofErr w:type="spellEnd"/>
+      <w:proofErr w:type="gramEnd"/>
+      <w:r>
+        <w:t xml:space="preserve"> section 8.2. And finally, the third phase examines the impact to </w:t>
+      </w:r>
+      <w:proofErr w:type="spellStart"/>
+      <w:r>
+        <w:t>schedulecontrol</w:t>
+      </w:r>
+      <w:proofErr w:type="spellEnd"/>
+      <w:r>
+        <w:t xml:space="preserve"> nodes for the DFG, see section 8.</w:t>
+      </w:r>
+      <w:proofErr w:type="gramStart"/>
+      <w:r>
+        <w:t>3.Before</w:t>
+      </w:r>
+      <w:proofErr w:type="gramEnd"/>
+      <w:r>
+        <w:t xml:space="preserve">, we start with the detailed discussion of the paths determination, </w:t>
+      </w:r>
+      <w:proofErr w:type="spellStart"/>
+      <w:r>
+        <w:t>wehave</w:t>
+      </w:r>
+      <w:proofErr w:type="spellEnd"/>
+      <w:r>
+        <w:t xml:space="preserve"> to define what a path is for </w:t>
+      </w:r>
+      <w:proofErr w:type="spellStart"/>
+      <w:r>
+        <w:t>thePower</w:t>
+      </w:r>
+      <w:proofErr w:type="spellEnd"/>
+      <w:r>
+        <w:t xml:space="preserve"> Scheduler.</w:t>
+      </w:r>
+    </w:p>
     <w:p>
       <w:pPr>
         <w:pStyle w:val="Heading2"/>
       </w:pPr>
       <w:r>
-        <w:t xml:space="preserve">Path Determination </w:t>
+        <w:t>Compatibility Graph</w:t>
       </w:r>
     </w:p>
     <w:p>
@@ -2478,170 +2706,249 @@
         <w:jc w:val="both"/>
       </w:pPr>
       <w:r>
-        <w:t xml:space="preserve">The third </w:t>
-      </w:r>
+        <w:t xml:space="preserve">In this chapter a compatibility graph is described. The nodes of the </w:t>
+      </w:r>
+      <w:proofErr w:type="spellStart"/>
+      <w:r>
+        <w:t>graphconsist</w:t>
+      </w:r>
+      <w:proofErr w:type="spellEnd"/>
+      <w:r>
+        <w:t xml:space="preserve"> of all paths from the path determination of </w:t>
+      </w:r>
+      <w:proofErr w:type="spellStart"/>
+      <w:r>
+        <w:t>thePower</w:t>
+      </w:r>
+      <w:proofErr w:type="spellEnd"/>
+      <w:r>
+        <w:t xml:space="preserve"> Scheduler. </w:t>
+      </w:r>
+      <w:proofErr w:type="spellStart"/>
+      <w:r>
+        <w:t>Theedges</w:t>
+      </w:r>
+      <w:proofErr w:type="spellEnd"/>
+      <w:r>
+        <w:t xml:space="preserve"> reflect the compatibility between the paths. That means, if two or </w:t>
+      </w:r>
+      <w:proofErr w:type="spellStart"/>
+      <w:r>
+        <w:t>morepaths</w:t>
+      </w:r>
+      <w:proofErr w:type="spellEnd"/>
+      <w:r>
+        <w:t xml:space="preserve"> are compatible which each other they can be combined to a </w:t>
+      </w:r>
+      <w:proofErr w:type="spellStart"/>
       <w:proofErr w:type="gramStart"/>
       <w:r>
-        <w:t>important step</w:t>
-      </w:r>
+        <w:t>partition.But</w:t>
+      </w:r>
+      <w:proofErr w:type="spellEnd"/>
       <w:proofErr w:type="gramEnd"/>
       <w:r>
-        <w:t xml:space="preserve"> of thePower Scheduleris the determination of pathswithin the DFG. As described previously in section3 this step </w:t>
+        <w:t xml:space="preserve"> when paths are compatible? This depends on Path Time (see </w:t>
+      </w:r>
+      <w:proofErr w:type="spellStart"/>
+      <w:r>
+        <w:t>defini-tion</w:t>
+      </w:r>
+      <w:proofErr w:type="spellEnd"/>
+      <w:r>
+        <w:t xml:space="preserve"> 8.2) and on the mobility of the path resp. the nodes inside the path. </w:t>
+      </w:r>
+      <w:proofErr w:type="spellStart"/>
+      <w:r>
+        <w:t>Insection</w:t>
+      </w:r>
+      <w:proofErr w:type="spellEnd"/>
+      <w:r>
+        <w:t xml:space="preserve"> 7 we saw how the mobility for a node is calculated. For the </w:t>
+      </w:r>
+      <w:proofErr w:type="spellStart"/>
+      <w:r>
+        <w:t>defini-tion</w:t>
+      </w:r>
+      <w:proofErr w:type="spellEnd"/>
+      <w:r>
+        <w:t xml:space="preserve"> of the path mobility, we don’t take into consideration the mobility of </w:t>
+      </w:r>
+      <w:proofErr w:type="spellStart"/>
+      <w:r>
+        <w:t>theother</w:t>
+      </w:r>
+      <w:proofErr w:type="spellEnd"/>
+      <w:r>
+        <w:t xml:space="preserve"> paths. That means, by moving a node downward a subsequent </w:t>
+      </w:r>
+      <w:proofErr w:type="spellStart"/>
+      <w:r>
+        <w:t>nodemay</w:t>
+      </w:r>
+      <w:proofErr w:type="spellEnd"/>
+      <w:r>
+        <w:t xml:space="preserve"> get mobility 0 and this will influence the path mobility. However, </w:t>
+      </w:r>
+      <w:proofErr w:type="spellStart"/>
+      <w:r>
+        <w:t>thiswill</w:t>
+      </w:r>
+      <w:proofErr w:type="spellEnd"/>
+      <w:r>
+        <w:t xml:space="preserve"> not be recognized here, it will be done later by the construction of </w:t>
+      </w:r>
+      <w:proofErr w:type="spellStart"/>
+      <w:r>
+        <w:t>thecompatibility</w:t>
+      </w:r>
+      <w:proofErr w:type="spellEnd"/>
+      <w:r>
+        <w:t xml:space="preserve"> graph. If it will be done at this time the degree of freedom </w:t>
+      </w:r>
+      <w:proofErr w:type="spellStart"/>
+      <w:r>
+        <w:t>forfinding</w:t>
+      </w:r>
+      <w:proofErr w:type="spellEnd"/>
+      <w:r>
+        <w:t xml:space="preserve"> an optimal solution with our approach is reduced. Now we can </w:t>
+      </w:r>
+      <w:proofErr w:type="spellStart"/>
+      <w:r>
+        <w:t>definethe</w:t>
+      </w:r>
+      <w:proofErr w:type="spellEnd"/>
+      <w:r>
+        <w:t xml:space="preserve"> mobility for a path.</w:t>
+      </w:r>
+    </w:p>
+    <w:p>
+      <w:pPr>
+        <w:pStyle w:val="Heading2"/>
+      </w:pPr>
+      <w:r>
+        <w:t>Clique Problem</w:t>
+      </w:r>
+    </w:p>
+    <w:p>
+      <w:pPr>
+        <w:jc w:val="both"/>
+      </w:pPr>
+      <w:r>
+        <w:t xml:space="preserve">In this section we will briefly describe at first the clique search problem. </w:t>
+      </w:r>
+      <w:proofErr w:type="spellStart"/>
+      <w:r>
+        <w:t>Af-terwards</w:t>
+      </w:r>
+      <w:proofErr w:type="spellEnd"/>
+      <w:r>
+        <w:t xml:space="preserve">, we will discuss strategies and solutions for the clique search. </w:t>
+      </w:r>
+      <w:proofErr w:type="spellStart"/>
+      <w:r>
+        <w:t>Oneof</w:t>
+      </w:r>
+      <w:proofErr w:type="spellEnd"/>
+      <w:r>
+        <w:t xml:space="preserve"> these methods </w:t>
       </w:r>
       <w:proofErr w:type="gramStart"/>
       <w:r>
-        <w:t>consist</w:t>
+        <w:t>is</w:t>
       </w:r>
       <w:proofErr w:type="gramEnd"/>
       <w:r>
-        <w:t xml:space="preserve"> of threedifferent phases. The first phase contains the analysis of independent </w:t>
+        <w:t xml:space="preserve"> selected for </w:t>
+      </w:r>
+      <w:proofErr w:type="spellStart"/>
+      <w:r>
+        <w:t>thePower</w:t>
+      </w:r>
+      <w:proofErr w:type="spellEnd"/>
+      <w:r>
+        <w:t xml:space="preserve"> Scheduler. A clique consists </w:t>
+      </w:r>
+      <w:proofErr w:type="spellStart"/>
+      <w:r>
+        <w:t>ofdifferent</w:t>
+      </w:r>
+      <w:proofErr w:type="spellEnd"/>
+      <w:r>
+        <w:t xml:space="preserve"> paths that can be combined to a partition. The partition can be </w:t>
+      </w:r>
+      <w:proofErr w:type="spellStart"/>
+      <w:r>
+        <w:t>acti-vated</w:t>
+      </w:r>
+      <w:proofErr w:type="spellEnd"/>
+      <w:r>
+        <w:t xml:space="preserve"> or deactivated to reduce power consumption. As discussed before </w:t>
+      </w:r>
+      <w:proofErr w:type="spellStart"/>
+      <w:r>
+        <w:t>theidea</w:t>
+      </w:r>
+      <w:proofErr w:type="spellEnd"/>
+      <w:r>
+        <w:t xml:space="preserve"> is to build great partitions to reduce the control overhead for </w:t>
+      </w:r>
+      <w:proofErr w:type="spellStart"/>
+      <w:r>
+        <w:t>integrat-ing</w:t>
+      </w:r>
+      <w:proofErr w:type="spellEnd"/>
+      <w:r>
+        <w:t xml:space="preserve"> the power reduction methods. Furthermore, we have to integrate into </w:t>
+      </w:r>
+      <w:proofErr w:type="spellStart"/>
+      <w:r>
+        <w:t>theclique</w:t>
+      </w:r>
+      <w:proofErr w:type="spellEnd"/>
+      <w:r>
+        <w:t xml:space="preserve"> algorithm that all nodes are scheduled </w:t>
       </w:r>
       <w:proofErr w:type="gramStart"/>
       <w:r>
-        <w:t>paths,see</w:t>
+        <w:t>according</w:t>
       </w:r>
       <w:proofErr w:type="gramEnd"/>
       <w:r>
-        <w:t xml:space="preserve"> 8.1. In the second phase paths between fork and join nodes are </w:t>
+        <w:t xml:space="preserve"> equation 2. This </w:t>
+      </w:r>
+      <w:proofErr w:type="spellStart"/>
+      <w:r>
+        <w:t>weachieve</w:t>
+      </w:r>
+      <w:proofErr w:type="spellEnd"/>
+      <w:r>
+        <w:t xml:space="preserve"> by deletion all nodes that are in timing and dataflow conflict to </w:t>
+      </w:r>
+      <w:proofErr w:type="spellStart"/>
+      <w:r>
+        <w:t>thatnodes</w:t>
+      </w:r>
+      <w:proofErr w:type="spellEnd"/>
+      <w:r>
+        <w:t xml:space="preserve"> that are in a clique. That means, if we found a </w:t>
       </w:r>
       <w:proofErr w:type="gramStart"/>
       <w:r>
-        <w:t>examined,see</w:t>
+        <w:t>clique</w:t>
       </w:r>
       <w:proofErr w:type="gramEnd"/>
       <w:r>
-        <w:t xml:space="preserve"> section 8.2. And finally, the third phase examines the impact to schedulecontrol nodes for the DFG, see section 8.</w:t>
-      </w:r>
-      <w:proofErr w:type="gramStart"/>
-      <w:r>
-        <w:t>3.Before</w:t>
-      </w:r>
-      <w:proofErr w:type="gramEnd"/>
-      <w:r>
-        <w:t>, we start with the detailed discussion of the paths determination, wehave to define what a path is for thePower Scheduler.</w:t>
-      </w:r>
-    </w:p>
-    <w:p>
-      <w:pPr>
-        <w:pStyle w:val="Heading2"/>
-      </w:pPr>
-      <w:r>
-        <w:t>Compatibility Graph</w:t>
-      </w:r>
-    </w:p>
-    <w:p>
-      <w:pPr>
-        <w:jc w:val="both"/>
-      </w:pPr>
-      <w:r>
-        <w:t xml:space="preserve">In this chapter a compatibility graph </w:t>
-      </w:r>
-      <w:proofErr w:type="gramStart"/>
-      <w:r>
-        <w:t>is described</w:t>
-      </w:r>
-      <w:proofErr w:type="gramEnd"/>
-      <w:r>
-        <w:t xml:space="preserve">. The nodes of the graphconsist of all paths from the path determination of thePower Scheduler. Theedges reflect the compatibility between the paths. That means, if two or morepaths are compatible which each other they can be combined to a </w:t>
-      </w:r>
-      <w:proofErr w:type="gramStart"/>
-      <w:r>
-        <w:t>partition.But</w:t>
-      </w:r>
-      <w:proofErr w:type="gramEnd"/>
-      <w:r>
-        <w:t xml:space="preserve"> when paths are compatible? This depends on Path Time (see defini-tion 8.2) and on the mobility of the path resp. the nodes inside the path. Insection 7 we saw how the mobility for a node </w:t>
-      </w:r>
-      <w:proofErr w:type="gramStart"/>
-      <w:r>
-        <w:t>is calculated</w:t>
-      </w:r>
-      <w:proofErr w:type="gramEnd"/>
-      <w:r>
-        <w:t xml:space="preserve">. For the defini-tion of the path mobility, we </w:t>
-      </w:r>
-      <w:proofErr w:type="gramStart"/>
-      <w:r>
-        <w:t>don’t</w:t>
-      </w:r>
-      <w:proofErr w:type="gramEnd"/>
-      <w:r>
-        <w:t xml:space="preserve"> take into consideration the mobility of theother paths. That means, by moving a node downward a subsequent nodemay get mobility </w:t>
-      </w:r>
-      <w:proofErr w:type="gramStart"/>
-      <w:r>
-        <w:t>0</w:t>
-      </w:r>
-      <w:proofErr w:type="gramEnd"/>
-      <w:r>
-        <w:t xml:space="preserve"> and this will influence the path mobility. However, thiswill not </w:t>
-      </w:r>
-      <w:proofErr w:type="gramStart"/>
-      <w:r>
-        <w:t>be recognized</w:t>
-      </w:r>
-      <w:proofErr w:type="gramEnd"/>
-      <w:r>
-        <w:t xml:space="preserve"> here, it will be done later by the construction of thecompatibility graph. If it will </w:t>
-      </w:r>
-      <w:proofErr w:type="gramStart"/>
-      <w:r>
-        <w:t>be done</w:t>
-      </w:r>
-      <w:proofErr w:type="gramEnd"/>
-      <w:r>
-        <w:t xml:space="preserve"> at this time the degree of freedom forfinding an optimal solution with our approach is reduced. Now we can definethe mobility for a path.</w:t>
-      </w:r>
-    </w:p>
-    <w:p>
-      <w:pPr>
-        <w:pStyle w:val="Heading2"/>
-      </w:pPr>
-      <w:r>
-        <w:t>Clique Problem</w:t>
-      </w:r>
-    </w:p>
-    <w:p>
-      <w:pPr>
-        <w:jc w:val="both"/>
-      </w:pPr>
-      <w:r>
-        <w:t xml:space="preserve">In this section we will briefly describe at first the clique search problem. Af-terwards, we will discuss strategies and solutions for the clique search. Oneof these methods </w:t>
-      </w:r>
-      <w:proofErr w:type="gramStart"/>
-      <w:r>
-        <w:t>is</w:t>
-      </w:r>
-      <w:proofErr w:type="gramEnd"/>
-      <w:r>
-        <w:t xml:space="preserve"> selected for thePower Scheduler. A clique consists ofdifferent paths that can </w:t>
-      </w:r>
-      <w:proofErr w:type="gramStart"/>
-      <w:r>
-        <w:t>be combined</w:t>
-      </w:r>
-      <w:proofErr w:type="gramEnd"/>
-      <w:r>
-        <w:t xml:space="preserve"> to a partition. The partition can be acti-vated or deactivated to reduce power consumption. As discussed before theidea is to build great partitions to reduce the control overhead for integrat-ing the power reduction methods. Furthermore, we have to integrate into theclique algorithm that all nodes are scheduled </w:t>
-      </w:r>
-      <w:proofErr w:type="gramStart"/>
-      <w:r>
-        <w:t>according</w:t>
-      </w:r>
-      <w:proofErr w:type="gramEnd"/>
-      <w:r>
-        <w:t xml:space="preserve"> equation 2. This weachieve by deletion all nodes that are in timing and dataflow conflict to thatnodes that are in a clique. That means, if we found a </w:t>
-      </w:r>
-      <w:proofErr w:type="gramStart"/>
-      <w:r>
-        <w:t>clique</w:t>
-      </w:r>
-      <w:proofErr w:type="gramEnd"/>
-      <w:r>
         <w:t xml:space="preserve"> we will </w:t>
       </w:r>
-      <w:r>
-        <w:t>deletethose nodes that are in timing and dataflow conflict to the nodes in the clique.</w:t>
+      <w:proofErr w:type="spellStart"/>
+      <w:r>
+        <w:t>deletethose</w:t>
+      </w:r>
+      <w:proofErr w:type="spellEnd"/>
+      <w:r>
+        <w:t xml:space="preserve"> nodes that are in timing and dataflow conflict to the nodes in the clique.</w:t>
       </w:r>
       <w:r>
         <w:t>as</w:t>
@@ -2672,9 +2979,9 @@
           <w:szCs w:val="24"/>
           <w:lang w:val="en-DE" w:eastAsia="en-DE"/>
         </w:rPr>
-        <w:t xml:space="preserve">In the last session, we show how the DFG is partitioned with respect to re-duce the additional power cost. We found five partitions for our exampledesign by the proposed algorithm, see figure 33. Let us assume that anaddition operation has a power consumption </w:t>
-      </w:r>
-      <w:proofErr w:type="gramStart"/>
+        <w:t>In the last session, we show how the DFG is partitioned with respect to re-</w:t>
+      </w:r>
+      <w:proofErr w:type="spellStart"/>
       <w:r>
         <w:rPr>
           <w:rFonts w:eastAsia="Times New Roman"/>
@@ -2682,9 +2989,9 @@
           <w:szCs w:val="24"/>
           <w:lang w:val="en-DE" w:eastAsia="en-DE"/>
         </w:rPr>
-        <w:t>ofPdynamic,add</w:t>
-      </w:r>
-      <w:proofErr w:type="gramEnd"/>
+        <w:t>duce</w:t>
+      </w:r>
+      <w:proofErr w:type="spellEnd"/>
       <w:r>
         <w:rPr>
           <w:rFonts w:eastAsia="Times New Roman"/>
@@ -2692,9 +2999,9 @@
           <w:szCs w:val="24"/>
           <w:lang w:val="en-DE" w:eastAsia="en-DE"/>
         </w:rPr>
-        <w:t xml:space="preserve">=20μW/MHzand a multiplication consumesPdynamic,mul=60μW/MHz. For the join ele-ments </w:t>
-      </w:r>
-      <w:proofErr w:type="gramStart"/>
+        <w:t xml:space="preserve"> the additional power cost. We found five partitions for our </w:t>
+      </w:r>
+      <w:proofErr w:type="spellStart"/>
       <w:r>
         <w:rPr>
           <w:rFonts w:eastAsia="Times New Roman"/>
@@ -2702,9 +3009,9 @@
           <w:szCs w:val="24"/>
           <w:lang w:val="en-DE" w:eastAsia="en-DE"/>
         </w:rPr>
-        <w:t>isPdynamic,join</w:t>
-      </w:r>
-      <w:proofErr w:type="gramEnd"/>
+        <w:t>exampledesign</w:t>
+      </w:r>
+      <w:proofErr w:type="spellEnd"/>
       <w:r>
         <w:rPr>
           <w:rFonts w:eastAsia="Times New Roman"/>
@@ -2712,9 +3019,9 @@
           <w:szCs w:val="24"/>
           <w:lang w:val="en-DE" w:eastAsia="en-DE"/>
         </w:rPr>
-        <w:t xml:space="preserve">=10μW/MHz. Furthermore, let be the power reductionmethod we apply here to our design gated clock with a power </w:t>
-      </w:r>
-      <w:proofErr w:type="gramStart"/>
+        <w:t xml:space="preserve"> by the proposed algorithm, see figure 33. Let us assume that </w:t>
+      </w:r>
+      <w:proofErr w:type="spellStart"/>
       <w:r>
         <w:rPr>
           <w:rFonts w:eastAsia="Times New Roman"/>
@@ -2722,9 +3029,9 @@
           <w:szCs w:val="24"/>
           <w:lang w:val="en-DE" w:eastAsia="en-DE"/>
         </w:rPr>
-        <w:t>consumptionofPgc,p</w:t>
-      </w:r>
-      <w:proofErr w:type="gramEnd"/>
+        <w:t>anaddition</w:t>
+      </w:r>
+      <w:proofErr w:type="spellEnd"/>
       <w:r>
         <w:rPr>
           <w:rFonts w:eastAsia="Times New Roman"/>
@@ -2732,7 +3039,253 @@
           <w:szCs w:val="24"/>
           <w:lang w:val="en-DE" w:eastAsia="en-DE"/>
         </w:rPr>
-        <w:t>=6μW/MHz. Table 3 shows the partitions and the energy. Hence, inour calculation model we take the worst case into account. That means, weassume to have a switching activity at each clock cycle, see also section 6.8</w:t>
+        <w:t xml:space="preserve"> operation has a power consumption </w:t>
+      </w:r>
+      <w:proofErr w:type="spellStart"/>
+      <w:proofErr w:type="gramStart"/>
+      <w:r>
+        <w:rPr>
+          <w:rFonts w:eastAsia="Times New Roman"/>
+          <w:sz w:val="24"/>
+          <w:szCs w:val="24"/>
+          <w:lang w:val="en-DE" w:eastAsia="en-DE"/>
+        </w:rPr>
+        <w:t>ofPdynamic,add</w:t>
+      </w:r>
+      <w:proofErr w:type="spellEnd"/>
+      <w:proofErr w:type="gramEnd"/>
+      <w:r>
+        <w:rPr>
+          <w:rFonts w:eastAsia="Times New Roman"/>
+          <w:sz w:val="24"/>
+          <w:szCs w:val="24"/>
+          <w:lang w:val="en-DE" w:eastAsia="en-DE"/>
+        </w:rPr>
+        <w:t>=20μW/</w:t>
+      </w:r>
+      <w:proofErr w:type="spellStart"/>
+      <w:r>
+        <w:rPr>
+          <w:rFonts w:eastAsia="Times New Roman"/>
+          <w:sz w:val="24"/>
+          <w:szCs w:val="24"/>
+          <w:lang w:val="en-DE" w:eastAsia="en-DE"/>
+        </w:rPr>
+        <w:t>MHzand</w:t>
+      </w:r>
+      <w:proofErr w:type="spellEnd"/>
+      <w:r>
+        <w:rPr>
+          <w:rFonts w:eastAsia="Times New Roman"/>
+          <w:sz w:val="24"/>
+          <w:szCs w:val="24"/>
+          <w:lang w:val="en-DE" w:eastAsia="en-DE"/>
+        </w:rPr>
+        <w:t xml:space="preserve"> a multiplication </w:t>
+      </w:r>
+      <w:proofErr w:type="spellStart"/>
+      <w:r>
+        <w:rPr>
+          <w:rFonts w:eastAsia="Times New Roman"/>
+          <w:sz w:val="24"/>
+          <w:szCs w:val="24"/>
+          <w:lang w:val="en-DE" w:eastAsia="en-DE"/>
+        </w:rPr>
+        <w:t>consumesPdynamic,mul</w:t>
+      </w:r>
+      <w:proofErr w:type="spellEnd"/>
+      <w:r>
+        <w:rPr>
+          <w:rFonts w:eastAsia="Times New Roman"/>
+          <w:sz w:val="24"/>
+          <w:szCs w:val="24"/>
+          <w:lang w:val="en-DE" w:eastAsia="en-DE"/>
+        </w:rPr>
+        <w:t>=60μW/</w:t>
+      </w:r>
+      <w:proofErr w:type="spellStart"/>
+      <w:r>
+        <w:rPr>
+          <w:rFonts w:eastAsia="Times New Roman"/>
+          <w:sz w:val="24"/>
+          <w:szCs w:val="24"/>
+          <w:lang w:val="en-DE" w:eastAsia="en-DE"/>
+        </w:rPr>
+        <w:t>MHz.</w:t>
+      </w:r>
+      <w:proofErr w:type="spellEnd"/>
+      <w:r>
+        <w:rPr>
+          <w:rFonts w:eastAsia="Times New Roman"/>
+          <w:sz w:val="24"/>
+          <w:szCs w:val="24"/>
+          <w:lang w:val="en-DE" w:eastAsia="en-DE"/>
+        </w:rPr>
+        <w:t xml:space="preserve"> For the join </w:t>
+      </w:r>
+      <w:proofErr w:type="spellStart"/>
+      <w:r>
+        <w:rPr>
+          <w:rFonts w:eastAsia="Times New Roman"/>
+          <w:sz w:val="24"/>
+          <w:szCs w:val="24"/>
+          <w:lang w:val="en-DE" w:eastAsia="en-DE"/>
+        </w:rPr>
+        <w:t>ele-ments</w:t>
+      </w:r>
+      <w:proofErr w:type="spellEnd"/>
+      <w:r>
+        <w:rPr>
+          <w:rFonts w:eastAsia="Times New Roman"/>
+          <w:sz w:val="24"/>
+          <w:szCs w:val="24"/>
+          <w:lang w:val="en-DE" w:eastAsia="en-DE"/>
+        </w:rPr>
+        <w:t xml:space="preserve"> </w:t>
+      </w:r>
+      <w:proofErr w:type="spellStart"/>
+      <w:proofErr w:type="gramStart"/>
+      <w:r>
+        <w:rPr>
+          <w:rFonts w:eastAsia="Times New Roman"/>
+          <w:sz w:val="24"/>
+          <w:szCs w:val="24"/>
+          <w:lang w:val="en-DE" w:eastAsia="en-DE"/>
+        </w:rPr>
+        <w:t>isPdynamic,join</w:t>
+      </w:r>
+      <w:proofErr w:type="spellEnd"/>
+      <w:proofErr w:type="gramEnd"/>
+      <w:r>
+        <w:rPr>
+          <w:rFonts w:eastAsia="Times New Roman"/>
+          <w:sz w:val="24"/>
+          <w:szCs w:val="24"/>
+          <w:lang w:val="en-DE" w:eastAsia="en-DE"/>
+        </w:rPr>
+        <w:t>=10μW/</w:t>
+      </w:r>
+      <w:proofErr w:type="spellStart"/>
+      <w:r>
+        <w:rPr>
+          <w:rFonts w:eastAsia="Times New Roman"/>
+          <w:sz w:val="24"/>
+          <w:szCs w:val="24"/>
+          <w:lang w:val="en-DE" w:eastAsia="en-DE"/>
+        </w:rPr>
+        <w:t>MHz.</w:t>
+      </w:r>
+      <w:proofErr w:type="spellEnd"/>
+      <w:r>
+        <w:rPr>
+          <w:rFonts w:eastAsia="Times New Roman"/>
+          <w:sz w:val="24"/>
+          <w:szCs w:val="24"/>
+          <w:lang w:val="en-DE" w:eastAsia="en-DE"/>
+        </w:rPr>
+        <w:t xml:space="preserve"> Furthermore, let be the power </w:t>
+      </w:r>
+      <w:proofErr w:type="spellStart"/>
+      <w:r>
+        <w:rPr>
+          <w:rFonts w:eastAsia="Times New Roman"/>
+          <w:sz w:val="24"/>
+          <w:szCs w:val="24"/>
+          <w:lang w:val="en-DE" w:eastAsia="en-DE"/>
+        </w:rPr>
+        <w:t>reductionmethod</w:t>
+      </w:r>
+      <w:proofErr w:type="spellEnd"/>
+      <w:r>
+        <w:rPr>
+          <w:rFonts w:eastAsia="Times New Roman"/>
+          <w:sz w:val="24"/>
+          <w:szCs w:val="24"/>
+          <w:lang w:val="en-DE" w:eastAsia="en-DE"/>
+        </w:rPr>
+        <w:t xml:space="preserve"> we apply here to our design gated clock with a power </w:t>
+      </w:r>
+      <w:proofErr w:type="spellStart"/>
+      <w:proofErr w:type="gramStart"/>
+      <w:r>
+        <w:rPr>
+          <w:rFonts w:eastAsia="Times New Roman"/>
+          <w:sz w:val="24"/>
+          <w:szCs w:val="24"/>
+          <w:lang w:val="en-DE" w:eastAsia="en-DE"/>
+        </w:rPr>
+        <w:t>consumptionofPgc,p</w:t>
+      </w:r>
+      <w:proofErr w:type="spellEnd"/>
+      <w:proofErr w:type="gramEnd"/>
+      <w:r>
+        <w:rPr>
+          <w:rFonts w:eastAsia="Times New Roman"/>
+          <w:sz w:val="24"/>
+          <w:szCs w:val="24"/>
+          <w:lang w:val="en-DE" w:eastAsia="en-DE"/>
+        </w:rPr>
+        <w:t>=6μW/</w:t>
+      </w:r>
+      <w:proofErr w:type="spellStart"/>
+      <w:r>
+        <w:rPr>
+          <w:rFonts w:eastAsia="Times New Roman"/>
+          <w:sz w:val="24"/>
+          <w:szCs w:val="24"/>
+          <w:lang w:val="en-DE" w:eastAsia="en-DE"/>
+        </w:rPr>
+        <w:t>MHz.</w:t>
+      </w:r>
+      <w:proofErr w:type="spellEnd"/>
+      <w:r>
+        <w:rPr>
+          <w:rFonts w:eastAsia="Times New Roman"/>
+          <w:sz w:val="24"/>
+          <w:szCs w:val="24"/>
+          <w:lang w:val="en-DE" w:eastAsia="en-DE"/>
+        </w:rPr>
+        <w:t xml:space="preserve"> Table 3 shows the partitions and the energy. Hence, </w:t>
+      </w:r>
+      <w:proofErr w:type="spellStart"/>
+      <w:r>
+        <w:rPr>
+          <w:rFonts w:eastAsia="Times New Roman"/>
+          <w:sz w:val="24"/>
+          <w:szCs w:val="24"/>
+          <w:lang w:val="en-DE" w:eastAsia="en-DE"/>
+        </w:rPr>
+        <w:t>inour</w:t>
+      </w:r>
+      <w:proofErr w:type="spellEnd"/>
+      <w:r>
+        <w:rPr>
+          <w:rFonts w:eastAsia="Times New Roman"/>
+          <w:sz w:val="24"/>
+          <w:szCs w:val="24"/>
+          <w:lang w:val="en-DE" w:eastAsia="en-DE"/>
+        </w:rPr>
+        <w:t xml:space="preserve"> calculation model we take the worst case into account. That means, </w:t>
+      </w:r>
+      <w:proofErr w:type="spellStart"/>
+      <w:r>
+        <w:rPr>
+          <w:rFonts w:eastAsia="Times New Roman"/>
+          <w:sz w:val="24"/>
+          <w:szCs w:val="24"/>
+          <w:lang w:val="en-DE" w:eastAsia="en-DE"/>
+        </w:rPr>
+        <w:t>weassume</w:t>
+      </w:r>
+      <w:proofErr w:type="spellEnd"/>
+      <w:r>
+        <w:rPr>
+          <w:rFonts w:eastAsia="Times New Roman"/>
+          <w:sz w:val="24"/>
+          <w:szCs w:val="24"/>
+          <w:lang w:val="en-DE" w:eastAsia="en-DE"/>
+        </w:rPr>
+        <w:t xml:space="preserve"> to have a switching activity at each clock cycle, see also section 6.8</w:t>
       </w:r>
       <w:r>
         <w:rPr>
@@ -2767,18 +3320,54 @@
       <w:r>
         <w:t xml:space="preserve">In this chapter, we presented an approach for low power driven </w:t>
       </w:r>
+      <w:proofErr w:type="spellStart"/>
       <w:proofErr w:type="gramStart"/>
       <w:r>
         <w:t>synthesis.ThePower</w:t>
       </w:r>
+      <w:proofErr w:type="spellEnd"/>
       <w:proofErr w:type="gramEnd"/>
       <w:r>
-        <w:t xml:space="preserve"> Schedulerreads a CDFG and writes a scheduled and partitionedCDFG. Besides the standard scheduling approaches, a path determination isapplied which is the basis for the design partitioning. Each partition allowsthe integration of dedicated turn-on and turn-off mechanisms into the </w:t>
-      </w:r>
+        <w:t xml:space="preserve"> </w:t>
+      </w:r>
+      <w:proofErr w:type="spellStart"/>
+      <w:r>
+        <w:t>Schedulerreads</w:t>
+      </w:r>
+      <w:proofErr w:type="spellEnd"/>
+      <w:r>
+        <w:t xml:space="preserve"> a CDFG and writes a scheduled and </w:t>
+      </w:r>
+      <w:proofErr w:type="spellStart"/>
+      <w:r>
+        <w:t>partitionedCDFG</w:t>
+      </w:r>
+      <w:proofErr w:type="spellEnd"/>
+      <w:r>
+        <w:t xml:space="preserve">. Besides the standard scheduling approaches, a path determination </w:t>
+      </w:r>
+      <w:proofErr w:type="spellStart"/>
+      <w:r>
+        <w:t>isapplied</w:t>
+      </w:r>
+      <w:proofErr w:type="spellEnd"/>
+      <w:r>
+        <w:t xml:space="preserve"> which is the basis for the design partitioning. Each partition </w:t>
+      </w:r>
+      <w:proofErr w:type="spellStart"/>
+      <w:r>
+        <w:t>allowsthe</w:t>
+      </w:r>
+      <w:proofErr w:type="spellEnd"/>
+      <w:r>
+        <w:t xml:space="preserve"> integration of dedicated turn-on and turn-off mechanisms into the </w:t>
+      </w:r>
+      <w:proofErr w:type="spellStart"/>
       <w:proofErr w:type="gramStart"/>
       <w:r>
         <w:t>design.That</w:t>
       </w:r>
+      <w:proofErr w:type="spellEnd"/>
       <w:proofErr w:type="gramEnd"/>
       <w:r>
         <w:t xml:space="preserve"> means, if a partition is not active, it can be turned off to reduce power consumption and therefore energy. With the proposed power </w:t>
@@ -2789,7 +3378,23 @@
       </w:r>
       <w:proofErr w:type="gramEnd"/>
       <w:r>
-        <w:t xml:space="preserve"> we areable to reduce besides the dynamic the static power consumption by usingpower down.</w:t>
+        <w:t xml:space="preserve"> we </w:t>
+      </w:r>
+      <w:proofErr w:type="spellStart"/>
+      <w:r>
+        <w:t>areable</w:t>
+      </w:r>
+      <w:proofErr w:type="spellEnd"/>
+      <w:r>
+        <w:t xml:space="preserve"> to reduce besides the dynamic the static power consumption by </w:t>
+      </w:r>
+      <w:proofErr w:type="spellStart"/>
+      <w:r>
+        <w:t>usingpower</w:t>
+      </w:r>
+      <w:proofErr w:type="spellEnd"/>
+      <w:r>
+        <w:t xml:space="preserve"> down.</w:t>
       </w:r>
     </w:p>
     <w:p>
@@ -2806,15 +3411,39 @@
         </w:rPr>
       </w:pPr>
       <w:r>
-        <w:t xml:space="preserve">The design example we are using is part of the MPEG-2 algorithm. All de-veloped methods </w:t>
-      </w:r>
-      <w:proofErr w:type="gramStart"/>
-      <w:r>
-        <w:t>are discussed</w:t>
-      </w:r>
-      <w:proofErr w:type="gramEnd"/>
-      <w:r>
-        <w:t xml:space="preserve"> with the example. The example shows theimpact and effectiveness of thePower Scheduler. Further examples, filteralgorithms emphasize this additionally.</w:t>
+        <w:t>The design example we are using is part of the MPEG-2 algorithm. All de-</w:t>
+      </w:r>
+      <w:proofErr w:type="spellStart"/>
+      <w:r>
+        <w:t>veloped</w:t>
+      </w:r>
+      <w:proofErr w:type="spellEnd"/>
+      <w:r>
+        <w:t xml:space="preserve"> methods are discussed with the example. The example shows </w:t>
+      </w:r>
+      <w:proofErr w:type="spellStart"/>
+      <w:r>
+        <w:t>theimpact</w:t>
+      </w:r>
+      <w:proofErr w:type="spellEnd"/>
+      <w:r>
+        <w:t xml:space="preserve"> and effectiveness of </w:t>
+      </w:r>
+      <w:proofErr w:type="spellStart"/>
+      <w:r>
+        <w:t>thePower</w:t>
+      </w:r>
+      <w:proofErr w:type="spellEnd"/>
+      <w:r>
+        <w:t xml:space="preserve"> Scheduler. Further examples, </w:t>
+      </w:r>
+      <w:proofErr w:type="spellStart"/>
+      <w:r>
+        <w:t>filteralgorithms</w:t>
+      </w:r>
+      <w:proofErr w:type="spellEnd"/>
+      <w:r>
+        <w:t xml:space="preserve"> emphasize this additionally.</w:t>
       </w:r>
     </w:p>
     <w:p>
@@ -2909,6 +3538,77 @@
     </w:sectPr>
   </w:body>
 </w:document>
+</file>
+
+<file path=word/comments.xml><?xml version="1.0" encoding="utf-8"?>
+<w:comments xmlns:wpc="http://schemas.microsoft.com/office/word/2010/wordprocessingCanvas" xmlns:cx="http://schemas.microsoft.com/office/drawing/2014/chartex" xmlns:cx1="http://schemas.microsoft.com/office/drawing/2015/9/8/chartex" xmlns:cx2="http://schemas.microsoft.com/office/drawing/2015/10/21/chartex" xmlns:cx3="http://schemas.microsoft.com/office/drawing/2016/5/9/chartex" xmlns:cx4="http://schemas.microsoft.com/office/drawing/2016/5/10/chartex" xmlns:cx5="http://schemas.microsoft.com/office/drawing/2016/5/11/chartex" xmlns:cx6="http://schemas.microsoft.com/office/drawing/2016/5/12/chartex" xmlns:cx7="http://schemas.microsoft.com/office/drawing/2016/5/13/chartex" xmlns:cx8="http://schemas.microsoft.com/office/drawing/2016/5/14/chartex" xmlns:mc="http://schemas.openxmlformats.org/markup-compatibility/2006" xmlns:aink="http://schemas.microsoft.com/office/drawing/2016/ink" xmlns:am3d="http://schemas.microsoft.com/office/drawing/2017/model3d" xmlns:o="urn:schemas-microsoft-com:office:office" xmlns:oel="http://schemas.microsoft.com/office/2019/extlst" xmlns:r="http://schemas.openxmlformats.org/officeDocument/2006/relationships" xmlns:m="http://schemas.openxmlformats.org/officeDocument/2006/math" xmlns:v="urn:schemas-microsoft-com:vml" xmlns:wp14="http://schemas.microsoft.com/office/word/2010/wordprocessingDrawing" xmlns:wp="http://schemas.openxmlformats.org/drawingml/2006/wordprocessingDrawing" xmlns:w10="urn:schemas-microsoft-com:office:word" xmlns:w="http://schemas.openxmlformats.org/wordprocessingml/2006/main" xmlns:w14="http://schemas.microsoft.com/office/word/2010/wordml" xmlns:w15="http://schemas.microsoft.com/office/word/2012/wordml" xmlns:w16cex="http://schemas.microsoft.com/office/word/2018/wordml/cex" xmlns:w16cid="http://schemas.microsoft.com/office/word/2016/wordml/cid" xmlns:w16="http://schemas.microsoft.com/office/word/2018/wordml" xmlns:w16sdtdh="http://schemas.microsoft.com/office/word/2020/wordml/sdtdatahash" xmlns:w16se="http://schemas.microsoft.com/office/word/2015/wordml/symex" xmlns:wpg="http://schemas.microsoft.com/office/word/2010/wordprocessingGroup" xmlns:wpi="http://schemas.microsoft.com/office/word/2010/wordprocessingInk" xmlns:wne="http://schemas.microsoft.com/office/word/2006/wordml" xmlns:wps="http://schemas.microsoft.com/office/word/2010/wordprocessingShape" mc:Ignorable="w14 w15 w16se w16cid w16 w16cex w16sdtdh wp14">
+  <w:comment w:id="1" w:author="Iqbal Fauzi" w:date="2022-05-16T10:41:00Z" w:initials="IF">
+    <w:p>
+      <w:pPr>
+        <w:pStyle w:val="CommentText"/>
+      </w:pPr>
+      <w:r>
+        <w:rPr>
+          <w:rStyle w:val="CommentReference"/>
+        </w:rPr>
+        <w:annotationRef/>
+      </w:r>
+      <w:r>
+        <w:t>Great explanation</w:t>
+      </w:r>
+    </w:p>
+  </w:comment>
+  <w:comment w:id="2" w:author="Iqbal Fauzi" w:date="2022-05-16T10:40:00Z" w:initials="IF">
+    <w:p>
+      <w:pPr>
+        <w:pStyle w:val="CommentText"/>
+      </w:pPr>
+      <w:r>
+        <w:rPr>
+          <w:rStyle w:val="CommentReference"/>
+        </w:rPr>
+        <w:annotationRef/>
+      </w:r>
+      <w:r>
+        <w:t xml:space="preserve">May check all word structure </w:t>
+      </w:r>
+      <w:proofErr w:type="spellStart"/>
+      <w:r>
+        <w:t>ín</w:t>
+      </w:r>
+      <w:proofErr w:type="spellEnd"/>
+      <w:r>
+        <w:t xml:space="preserve"> this section</w:t>
+      </w:r>
+    </w:p>
+    <w:p>
+      <w:pPr>
+        <w:pStyle w:val="CommentText"/>
+      </w:pPr>
+    </w:p>
+  </w:comment>
+</w:comments>
+</file>
+
+<file path=word/commentsExtended.xml><?xml version="1.0" encoding="utf-8"?>
+<w15:commentsEx xmlns:wpc="http://schemas.microsoft.com/office/word/2010/wordprocessingCanvas" xmlns:cx="http://schemas.microsoft.com/office/drawing/2014/chartex" xmlns:cx1="http://schemas.microsoft.com/office/drawing/2015/9/8/chartex" xmlns:cx2="http://schemas.microsoft.com/office/drawing/2015/10/21/chartex" xmlns:cx3="http://schemas.microsoft.com/office/drawing/2016/5/9/chartex" xmlns:cx4="http://schemas.microsoft.com/office/drawing/2016/5/10/chartex" xmlns:cx5="http://schemas.microsoft.com/office/drawing/2016/5/11/chartex" xmlns:cx6="http://schemas.microsoft.com/office/drawing/2016/5/12/chartex" xmlns:cx7="http://schemas.microsoft.com/office/drawing/2016/5/13/chartex" xmlns:cx8="http://schemas.microsoft.com/office/drawing/2016/5/14/chartex" xmlns:mc="http://schemas.openxmlformats.org/markup-compatibility/2006" xmlns:aink="http://schemas.microsoft.com/office/drawing/2016/ink" xmlns:am3d="http://schemas.microsoft.com/office/drawing/2017/model3d" xmlns:o="urn:schemas-microsoft-com:office:office" xmlns:oel="http://schemas.microsoft.com/office/2019/extlst" xmlns:r="http://schemas.openxmlformats.org/officeDocument/2006/relationships" xmlns:m="http://schemas.openxmlformats.org/officeDocument/2006/math" xmlns:v="urn:schemas-microsoft-com:vml" xmlns:wp14="http://schemas.microsoft.com/office/word/2010/wordprocessingDrawing" xmlns:wp="http://schemas.openxmlformats.org/drawingml/2006/wordprocessingDrawing" xmlns:w10="urn:schemas-microsoft-com:office:word" xmlns:w="http://schemas.openxmlformats.org/wordprocessingml/2006/main" xmlns:w14="http://schemas.microsoft.com/office/word/2010/wordml" xmlns:w15="http://schemas.microsoft.com/office/word/2012/wordml" xmlns:w16cex="http://schemas.microsoft.com/office/word/2018/wordml/cex" xmlns:w16cid="http://schemas.microsoft.com/office/word/2016/wordml/cid" xmlns:w16="http://schemas.microsoft.com/office/word/2018/wordml" xmlns:w16sdtdh="http://schemas.microsoft.com/office/word/2020/wordml/sdtdatahash" xmlns:w16se="http://schemas.microsoft.com/office/word/2015/wordml/symex" xmlns:wpg="http://schemas.microsoft.com/office/word/2010/wordprocessingGroup" xmlns:wpi="http://schemas.microsoft.com/office/word/2010/wordprocessingInk" xmlns:wne="http://schemas.microsoft.com/office/word/2006/wordml" xmlns:wps="http://schemas.microsoft.com/office/word/2010/wordprocessingShape" mc:Ignorable="w14 w15 w16se w16cid w16 w16cex w16sdtdh wp14">
+  <w15:commentEx w15:paraId="20BEDA46" w15:done="0"/>
+  <w15:commentEx w15:paraId="2E047989" w15:done="0"/>
+</w15:commentsEx>
+</file>
+
+<file path=word/commentsExtensible.xml><?xml version="1.0" encoding="utf-8"?>
+<w16cex:commentsExtensible xmlns:wpc="http://schemas.microsoft.com/office/word/2010/wordprocessingCanvas" xmlns:cx="http://schemas.microsoft.com/office/drawing/2014/chartex" xmlns:cx1="http://schemas.microsoft.com/office/drawing/2015/9/8/chartex" xmlns:cx2="http://schemas.microsoft.com/office/drawing/2015/10/21/chartex" xmlns:cx3="http://schemas.microsoft.com/office/drawing/2016/5/9/chartex" xmlns:cx4="http://schemas.microsoft.com/office/drawing/2016/5/10/chartex" xmlns:cx5="http://schemas.microsoft.com/office/drawing/2016/5/11/chartex" xmlns:cx6="http://schemas.microsoft.com/office/drawing/2016/5/12/chartex" xmlns:cx7="http://schemas.microsoft.com/office/drawing/2016/5/13/chartex" xmlns:cx8="http://schemas.microsoft.com/office/drawing/2016/5/14/chartex" xmlns:mc="http://schemas.openxmlformats.org/markup-compatibility/2006" xmlns:aink="http://schemas.microsoft.com/office/drawing/2016/ink" xmlns:am3d="http://schemas.microsoft.com/office/drawing/2017/model3d" xmlns:o="urn:schemas-microsoft-com:office:office" xmlns:oel="http://schemas.microsoft.com/office/2019/extlst" xmlns:r="http://schemas.openxmlformats.org/officeDocument/2006/relationships" xmlns:m="http://schemas.openxmlformats.org/officeDocument/2006/math" xmlns:v="urn:schemas-microsoft-com:vml" xmlns:wp14="http://schemas.microsoft.com/office/word/2010/wordprocessingDrawing" xmlns:wp="http://schemas.openxmlformats.org/drawingml/2006/wordprocessingDrawing" xmlns:w10="urn:schemas-microsoft-com:office:word" xmlns:w="http://schemas.openxmlformats.org/wordprocessingml/2006/main" xmlns:w14="http://schemas.microsoft.com/office/word/2010/wordml" xmlns:w15="http://schemas.microsoft.com/office/word/2012/wordml" xmlns:w16cex="http://schemas.microsoft.com/office/word/2018/wordml/cex" xmlns:w16cid="http://schemas.microsoft.com/office/word/2016/wordml/cid" xmlns:w16="http://schemas.microsoft.com/office/word/2018/wordml" xmlns:w16sdtdh="http://schemas.microsoft.com/office/word/2020/wordml/sdtdatahash" xmlns:w16se="http://schemas.microsoft.com/office/word/2015/wordml/symex" xmlns:wpg="http://schemas.microsoft.com/office/word/2010/wordprocessingGroup" xmlns:wpi="http://schemas.microsoft.com/office/word/2010/wordprocessingInk" xmlns:wne="http://schemas.microsoft.com/office/word/2006/wordml" xmlns:wps="http://schemas.microsoft.com/office/word/2010/wordprocessingShape" mc:Ignorable="w14 w15 w16se w16cid w16 w16cex w16sdtdh wp14">
+  <w16cex:commentExtensible w16cex:durableId="262CA8E8" w16cex:dateUtc="2022-05-16T08:41:00Z"/>
+  <w16cex:commentExtensible w16cex:durableId="262CA8B0" w16cex:dateUtc="2022-05-16T08:40:00Z"/>
+</w16cex:commentsExtensible>
+</file>
+
+<file path=word/commentsIds.xml><?xml version="1.0" encoding="utf-8"?>
+<w16cid:commentsIds xmlns:wpc="http://schemas.microsoft.com/office/word/2010/wordprocessingCanvas" xmlns:cx="http://schemas.microsoft.com/office/drawing/2014/chartex" xmlns:cx1="http://schemas.microsoft.com/office/drawing/2015/9/8/chartex" xmlns:cx2="http://schemas.microsoft.com/office/drawing/2015/10/21/chartex" xmlns:cx3="http://schemas.microsoft.com/office/drawing/2016/5/9/chartex" xmlns:cx4="http://schemas.microsoft.com/office/drawing/2016/5/10/chartex" xmlns:cx5="http://schemas.microsoft.com/office/drawing/2016/5/11/chartex" xmlns:cx6="http://schemas.microsoft.com/office/drawing/2016/5/12/chartex" xmlns:cx7="http://schemas.microsoft.com/office/drawing/2016/5/13/chartex" xmlns:cx8="http://schemas.microsoft.com/office/drawing/2016/5/14/chartex" xmlns:mc="http://schemas.openxmlformats.org/markup-compatibility/2006" xmlns:aink="http://schemas.microsoft.com/office/drawing/2016/ink" xmlns:am3d="http://schemas.microsoft.com/office/drawing/2017/model3d" xmlns:o="urn:schemas-microsoft-com:office:office" xmlns:oel="http://schemas.microsoft.com/office/2019/extlst" xmlns:r="http://schemas.openxmlformats.org/officeDocument/2006/relationships" xmlns:m="http://schemas.openxmlformats.org/officeDocument/2006/math" xmlns:v="urn:schemas-microsoft-com:vml" xmlns:wp14="http://schemas.microsoft.com/office/word/2010/wordprocessingDrawing" xmlns:wp="http://schemas.openxmlformats.org/drawingml/2006/wordprocessingDrawing" xmlns:w10="urn:schemas-microsoft-com:office:word" xmlns:w="http://schemas.openxmlformats.org/wordprocessingml/2006/main" xmlns:w14="http://schemas.microsoft.com/office/word/2010/wordml" xmlns:w15="http://schemas.microsoft.com/office/word/2012/wordml" xmlns:w16cex="http://schemas.microsoft.com/office/word/2018/wordml/cex" xmlns:w16cid="http://schemas.microsoft.com/office/word/2016/wordml/cid" xmlns:w16="http://schemas.microsoft.com/office/word/2018/wordml" xmlns:w16sdtdh="http://schemas.microsoft.com/office/word/2020/wordml/sdtdatahash" xmlns:w16se="http://schemas.microsoft.com/office/word/2015/wordml/symex" xmlns:wpg="http://schemas.microsoft.com/office/word/2010/wordprocessingGroup" xmlns:wpi="http://schemas.microsoft.com/office/word/2010/wordprocessingInk" xmlns:wne="http://schemas.microsoft.com/office/word/2006/wordml" xmlns:wps="http://schemas.microsoft.com/office/word/2010/wordprocessingShape" mc:Ignorable="w14 w15 w16se w16cid w16 w16cex w16sdtdh wp14">
+  <w16cid:commentId w16cid:paraId="20BEDA46" w16cid:durableId="262CA8E8"/>
+  <w16cid:commentId w16cid:paraId="2E047989" w16cid:durableId="262CA8B0"/>
+</w16cid:commentsIds>
 </file>
 
 <file path=word/endnotes.xml><?xml version="1.0" encoding="utf-8"?>
@@ -4553,6 +5253,14 @@
     <w:abstractNumId w:val="21"/>
   </w:num>
 </w:numbering>
+</file>
+
+<file path=word/people.xml><?xml version="1.0" encoding="utf-8"?>
+<w15:people xmlns:wpc="http://schemas.microsoft.com/office/word/2010/wordprocessingCanvas" xmlns:cx="http://schemas.microsoft.com/office/drawing/2014/chartex" xmlns:cx1="http://schemas.microsoft.com/office/drawing/2015/9/8/chartex" xmlns:cx2="http://schemas.microsoft.com/office/drawing/2015/10/21/chartex" xmlns:cx3="http://schemas.microsoft.com/office/drawing/2016/5/9/chartex" xmlns:cx4="http://schemas.microsoft.com/office/drawing/2016/5/10/chartex" xmlns:cx5="http://schemas.microsoft.com/office/drawing/2016/5/11/chartex" xmlns:cx6="http://schemas.microsoft.com/office/drawing/2016/5/12/chartex" xmlns:cx7="http://schemas.microsoft.com/office/drawing/2016/5/13/chartex" xmlns:cx8="http://schemas.microsoft.com/office/drawing/2016/5/14/chartex" xmlns:mc="http://schemas.openxmlformats.org/markup-compatibility/2006" xmlns:aink="http://schemas.microsoft.com/office/drawing/2016/ink" xmlns:am3d="http://schemas.microsoft.com/office/drawing/2017/model3d" xmlns:o="urn:schemas-microsoft-com:office:office" xmlns:oel="http://schemas.microsoft.com/office/2019/extlst" xmlns:r="http://schemas.openxmlformats.org/officeDocument/2006/relationships" xmlns:m="http://schemas.openxmlformats.org/officeDocument/2006/math" xmlns:v="urn:schemas-microsoft-com:vml" xmlns:wp14="http://schemas.microsoft.com/office/word/2010/wordprocessingDrawing" xmlns:wp="http://schemas.openxmlformats.org/drawingml/2006/wordprocessingDrawing" xmlns:w10="urn:schemas-microsoft-com:office:word" xmlns:w="http://schemas.openxmlformats.org/wordprocessingml/2006/main" xmlns:w14="http://schemas.microsoft.com/office/word/2010/wordml" xmlns:w15="http://schemas.microsoft.com/office/word/2012/wordml" xmlns:w16cex="http://schemas.microsoft.com/office/word/2018/wordml/cex" xmlns:w16cid="http://schemas.microsoft.com/office/word/2016/wordml/cid" xmlns:w16="http://schemas.microsoft.com/office/word/2018/wordml" xmlns:w16sdtdh="http://schemas.microsoft.com/office/word/2020/wordml/sdtdatahash" xmlns:w16se="http://schemas.microsoft.com/office/word/2015/wordml/symex" xmlns:wpg="http://schemas.microsoft.com/office/word/2010/wordprocessingGroup" xmlns:wpi="http://schemas.microsoft.com/office/word/2010/wordprocessingInk" xmlns:wne="http://schemas.microsoft.com/office/word/2006/wordml" xmlns:wps="http://schemas.microsoft.com/office/word/2010/wordprocessingShape" mc:Ignorable="w14 w15 w16se w16cid w16 w16cex w16sdtdh wp14">
+  <w15:person w15:author="Iqbal Fauzi">
+    <w15:presenceInfo w15:providerId="None" w15:userId="Iqbal Fauzi"/>
+  </w15:person>
+</w15:people>
 </file>
 
 <file path=word/styles.xml><?xml version="1.0" encoding="utf-8"?>
@@ -4983,6 +5691,7 @@
   <w:style w:type="character" w:default="1" w:styleId="DefaultParagraphFont">
     <w:name w:val="Default Paragraph Font"/>
     <w:uiPriority w:val="1"/>
+    <w:semiHidden/>
     <w:unhideWhenUsed/>
   </w:style>
   <w:style w:type="table" w:default="1" w:styleId="TableNormal">
@@ -5350,6 +6059,51 @@
       <w:noProof/>
     </w:rPr>
   </w:style>
+  <w:style w:type="character" w:styleId="CommentReference">
+    <w:name w:val="annotation reference"/>
+    <w:basedOn w:val="DefaultParagraphFont"/>
+    <w:rsid w:val="004A5BF0"/>
+    <w:rPr>
+      <w:sz w:val="16"/>
+      <w:szCs w:val="16"/>
+    </w:rPr>
+  </w:style>
+  <w:style w:type="paragraph" w:styleId="CommentText">
+    <w:name w:val="annotation text"/>
+    <w:basedOn w:val="Normal"/>
+    <w:link w:val="CommentTextChar"/>
+    <w:rsid w:val="004A5BF0"/>
+  </w:style>
+  <w:style w:type="character" w:customStyle="1" w:styleId="CommentTextChar">
+    <w:name w:val="Comment Text Char"/>
+    <w:basedOn w:val="DefaultParagraphFont"/>
+    <w:link w:val="CommentText"/>
+    <w:rsid w:val="004A5BF0"/>
+  </w:style>
+  <w:style w:type="paragraph" w:styleId="CommentSubject">
+    <w:name w:val="annotation subject"/>
+    <w:basedOn w:val="CommentText"/>
+    <w:next w:val="CommentText"/>
+    <w:link w:val="CommentSubjectChar"/>
+    <w:semiHidden/>
+    <w:unhideWhenUsed/>
+    <w:rsid w:val="004A5BF0"/>
+    <w:rPr>
+      <w:b/>
+      <w:bCs/>
+    </w:rPr>
+  </w:style>
+  <w:style w:type="character" w:customStyle="1" w:styleId="CommentSubjectChar">
+    <w:name w:val="Comment Subject Char"/>
+    <w:basedOn w:val="CommentTextChar"/>
+    <w:link w:val="CommentSubject"/>
+    <w:semiHidden/>
+    <w:rsid w:val="004A5BF0"/>
+    <w:rPr>
+      <w:b/>
+      <w:bCs/>
+    </w:rPr>
+  </w:style>
 </w:styles>
 </file>
 

</xml_diff>